<commit_message>
style change on master
</commit_message>
<xml_diff>
--- a/files/Resume.docx
+++ b/files/Resume.docx
@@ -4,69 +4,157 @@
   <w:body>
     <w:p>
       <w:pPr>
-        <w:rPr>
-          <w:rFonts w:ascii="Lucida Console" w:hAnsi="Lucida Console" w:cs="Arial"/>
-          <w:sz w:val="64"/>
-          <w:szCs w:val="64"/>
-          <w:u w:val="single"/>
-        </w:rPr>
-      </w:pPr>
-      <w:r>
-        <w:rPr>
-          <w:rFonts w:ascii="Lucida Console" w:hAnsi="Lucida Console" w:cs="Arial"/>
-          <w:sz w:val="64"/>
-          <w:szCs w:val="64"/>
-          <w:u w:val="single"/>
-        </w:rPr>
-        <w:t xml:space="preserve">Nathanael </w:t>
-      </w:r>
-      <w:proofErr w:type="spellStart"/>
-      <w:r>
-        <w:rPr>
-          <w:rFonts w:ascii="Lucida Console" w:hAnsi="Lucida Console" w:cs="Arial"/>
-          <w:sz w:val="64"/>
-          <w:szCs w:val="64"/>
-          <w:u w:val="single"/>
-        </w:rPr>
-        <w:t>Auxil</w:t>
-      </w:r>
-      <w:proofErr w:type="spellEnd"/>
-      <w:r>
-        <w:rPr>
-          <w:rFonts w:ascii="Lucida Console" w:hAnsi="Lucida Console" w:cs="Arial"/>
-          <w:sz w:val="64"/>
-          <w:szCs w:val="64"/>
-          <w:u w:val="single"/>
-        </w:rPr>
-        <w:t xml:space="preserve"> </w:t>
-      </w:r>
-      <w:proofErr w:type="spellStart"/>
-      <w:r>
-        <w:rPr>
-          <w:rFonts w:ascii="Lucida Console" w:hAnsi="Lucida Console" w:cs="Arial"/>
-          <w:sz w:val="64"/>
-          <w:szCs w:val="64"/>
-          <w:u w:val="single"/>
-        </w:rPr>
-        <w:t>Paulemon</w:t>
-      </w:r>
-      <w:proofErr w:type="spellEnd"/>
+        <w:pStyle w:val="Title"/>
+        <w:rPr>
+          <w:b/>
+          <w:sz w:val="56"/>
+          <w:szCs w:val="56"/>
+        </w:rPr>
+      </w:pPr>
+      <w:r>
+        <w:rPr>
+          <w:b/>
+          <w:sz w:val="56"/>
+          <w:szCs w:val="56"/>
+        </w:rPr>
+        <w:t>Nathanael Auxil Paulemon</w:t>
+      </w:r>
     </w:p>
     <w:p>
       <w:pPr>
-        <w:rPr>
-          <w:rFonts w:ascii="Lucida Console" w:hAnsi="Lucida Console" w:cs="Arial"/>
+        <w:spacing w:before="120" w:after="0"/>
+        <w:jc w:val="center"/>
+        <w:rPr>
+          <w:b/>
+          <w:sz w:val="48"/>
+          <w:szCs w:val="48"/>
+        </w:rPr>
+      </w:pPr>
+      <w:r>
+        <w:rPr>
+          <w:b/>
+          <w:sz w:val="48"/>
+          <w:szCs w:val="48"/>
+        </w:rPr>
+        <w:t>Contact</w:t>
+      </w:r>
+    </w:p>
+    <w:p>
+      <w:pPr>
+        <w:pStyle w:val="Subtitle"/>
+        <w:spacing w:before="0" w:after="0"/>
+        <w:rPr>
+          <w:sz w:val="32"/>
+          <w:szCs w:val="32"/>
+        </w:rPr>
+      </w:pPr>
+      <w:r>
+        <w:rPr>
+          <w:sz w:val="32"/>
+          <w:szCs w:val="32"/>
+        </w:rPr>
+        <w:t>37 Benedict Court, Norwalk, CT  06850</w:t>
+      </w:r>
+    </w:p>
+    <w:p/>
+    <w:p>
+      <w:pPr>
+        <w:pStyle w:val="Subtitle"/>
+        <w:spacing w:before="0" w:after="0"/>
+        <w:jc w:val="left"/>
+        <w:rPr>
           <w:sz w:val="28"/>
           <w:szCs w:val="28"/>
         </w:rPr>
       </w:pPr>
       <w:r>
         <w:rPr>
-          <w:rFonts w:ascii="Lucida Console" w:hAnsi="Lucida Console" w:cs="Arial"/>
           <w:sz w:val="28"/>
           <w:szCs w:val="28"/>
         </w:rPr>
-        <w:t>Contact Details:</w:t>
+        <w:t xml:space="preserve"> </w:t>
+      </w:r>
+      <w:r>
+        <w:rPr>
+          <w:sz w:val="28"/>
+          <w:szCs w:val="28"/>
+        </w:rPr>
+        <w:t xml:space="preserve">(203)-820-5307 </w:t>
+      </w:r>
+      <w:r>
+        <w:rPr>
+          <w:sz w:val="28"/>
+          <w:szCs w:val="28"/>
+        </w:rPr>
+        <w:tab/>
+      </w:r>
+      <w:r>
+        <w:rPr>
+          <w:sz w:val="28"/>
+          <w:szCs w:val="28"/>
+        </w:rPr>
+        <w:tab/>
+      </w:r>
+      <w:r>
+        <w:rPr>
+          <w:sz w:val="28"/>
+          <w:szCs w:val="28"/>
+        </w:rPr>
+        <w:t xml:space="preserve"> </w:t>
+      </w:r>
+      <w:hyperlink r:id="rId7" w:history="1">
+        <w:r>
+          <w:rPr>
+            <w:rStyle w:val="Hyperlink"/>
+            <w:rFonts w:ascii="Consolas" w:hAnsi="Consolas" w:cs="Consolas"/>
+            <w:color w:val="1155CC"/>
+            <w:sz w:val="28"/>
+            <w:szCs w:val="28"/>
+          </w:rPr>
+          <w:t>https://github.com/npaul007/</w:t>
+        </w:r>
+      </w:hyperlink>
+      <w:r>
+        <w:rPr>
+          <w:sz w:val="28"/>
+          <w:szCs w:val="28"/>
+        </w:rPr>
+        <w:t xml:space="preserve">  </w:t>
+      </w:r>
+      <w:r>
+        <w:rPr>
+          <w:sz w:val="28"/>
+          <w:szCs w:val="28"/>
+        </w:rPr>
+        <w:t xml:space="preserve">    </w:t>
+      </w:r>
+      <w:r>
+        <w:rPr>
+          <w:rFonts w:ascii="Consolas" w:hAnsi="Consolas" w:cs="Consolas"/>
+          <w:sz w:val="28"/>
+          <w:szCs w:val="28"/>
+        </w:rPr>
+        <w:t>npaulemon@gmail.com</w:t>
+      </w:r>
+    </w:p>
+    <w:p>
+      <w:pPr>
+        <w:spacing w:after="0"/>
+        <w:rPr>
+          <w:rFonts w:ascii="Consolas" w:hAnsi="Consolas" w:cs="Consolas"/>
+          <w:b/>
+          <w:sz w:val="36"/>
+          <w:szCs w:val="36"/>
+        </w:rPr>
+      </w:pPr>
+      <w:r>
+        <w:rPr>
+          <w:rFonts w:ascii="Consolas" w:hAnsi="Consolas" w:cs="Consolas"/>
+          <w:b/>
+          <w:sz w:val="36"/>
+          <w:szCs w:val="36"/>
+        </w:rPr>
+        <w:t>Objective:</w:t>
       </w:r>
     </w:p>
     <w:p>
@@ -74,22 +162,22 @@
         <w:pStyle w:val="ListParagraph"/>
         <w:numPr>
           <w:ilvl w:val="0"/>
-          <w:numId w:val="7"/>
+          <w:numId w:val="15"/>
         </w:numPr>
-        <w:ind w:left="720"/>
-        <w:rPr>
-          <w:rFonts w:ascii="Lucida Console" w:hAnsi="Lucida Console" w:cs="Arial"/>
-          <w:sz w:val="24"/>
-          <w:szCs w:val="24"/>
-        </w:rPr>
-      </w:pPr>
-      <w:r>
-        <w:rPr>
-          <w:rFonts w:ascii="Lucida Console" w:hAnsi="Lucida Console" w:cs="Arial"/>
-          <w:sz w:val="24"/>
-          <w:szCs w:val="24"/>
-        </w:rPr>
-        <w:t>Cell Phone: (203)-820-5307</w:t>
+        <w:spacing w:after="0"/>
+        <w:rPr>
+          <w:rFonts w:ascii="Consolas" w:hAnsi="Consolas" w:cs="Consolas"/>
+          <w:sz w:val="24"/>
+          <w:szCs w:val="24"/>
+        </w:rPr>
+      </w:pPr>
+      <w:r>
+        <w:rPr>
+          <w:rFonts w:ascii="Consolas" w:hAnsi="Consolas" w:cs="Consolas"/>
+          <w:sz w:val="24"/>
+          <w:szCs w:val="24"/>
+        </w:rPr>
+        <w:t>To build software that makes a difference in the world</w:t>
       </w:r>
     </w:p>
     <w:p>
@@ -97,22 +185,159 @@
         <w:pStyle w:val="ListParagraph"/>
         <w:numPr>
           <w:ilvl w:val="0"/>
-          <w:numId w:val="8"/>
+          <w:numId w:val="15"/>
         </w:numPr>
+        <w:spacing w:after="0"/>
+        <w:rPr>
+          <w:rFonts w:ascii="Consolas" w:hAnsi="Consolas" w:cs="Consolas"/>
+          <w:sz w:val="24"/>
+          <w:szCs w:val="24"/>
+        </w:rPr>
+      </w:pPr>
+      <w:r>
+        <w:rPr>
+          <w:rFonts w:ascii="Consolas" w:hAnsi="Consolas" w:cs="Consolas"/>
+          <w:sz w:val="24"/>
+          <w:szCs w:val="24"/>
+        </w:rPr>
+        <w:t>To Hone my skills and become a well-rounded developer</w:t>
+      </w:r>
+    </w:p>
+    <w:p>
+      <w:pPr>
+        <w:spacing w:after="0"/>
+        <w:rPr>
+          <w:rFonts w:ascii="Consolas" w:hAnsi="Consolas" w:cs="Consolas"/>
+          <w:b/>
+          <w:sz w:val="36"/>
+          <w:szCs w:val="36"/>
+        </w:rPr>
+      </w:pPr>
+      <w:r>
+        <w:rPr>
+          <w:rFonts w:ascii="Consolas" w:hAnsi="Consolas" w:cs="Consolas"/>
+          <w:b/>
+          <w:sz w:val="36"/>
+          <w:szCs w:val="36"/>
+        </w:rPr>
+        <w:t>Education</w:t>
+      </w:r>
+      <w:r>
+        <w:rPr>
+          <w:rFonts w:ascii="Consolas" w:hAnsi="Consolas" w:cs="Consolas"/>
+          <w:b/>
+          <w:sz w:val="36"/>
+          <w:szCs w:val="36"/>
+        </w:rPr>
+        <w:t>:</w:t>
+      </w:r>
+    </w:p>
+    <w:p>
+      <w:pPr>
+        <w:spacing w:after="0"/>
         <w:ind w:left="720"/>
         <w:rPr>
-          <w:rFonts w:ascii="Lucida Console" w:hAnsi="Lucida Console" w:cs="Arial"/>
-          <w:sz w:val="24"/>
-          <w:szCs w:val="24"/>
-        </w:rPr>
-      </w:pPr>
-      <w:r>
-        <w:rPr>
-          <w:rFonts w:ascii="Lucida Console" w:hAnsi="Lucida Console" w:cs="Arial"/>
-          <w:sz w:val="24"/>
-          <w:szCs w:val="24"/>
-        </w:rPr>
-        <w:t>Home Phone: (203)-838-8261</w:t>
+          <w:rFonts w:ascii="Consolas" w:hAnsi="Consolas" w:cs="Consolas"/>
+          <w:sz w:val="26"/>
+          <w:szCs w:val="26"/>
+        </w:rPr>
+      </w:pPr>
+      <w:r>
+        <w:rPr>
+          <w:rFonts w:ascii="Consolas" w:hAnsi="Consolas" w:cs="Consolas"/>
+          <w:sz w:val="26"/>
+          <w:szCs w:val="26"/>
+        </w:rPr>
+        <w:t>Associate of Computer</w:t>
+      </w:r>
+      <w:r>
+        <w:rPr>
+          <w:rFonts w:ascii="Consolas" w:hAnsi="Consolas" w:cs="Consolas"/>
+          <w:sz w:val="26"/>
+          <w:szCs w:val="26"/>
+        </w:rPr>
+        <w:t xml:space="preserve"> </w:t>
+      </w:r>
+      <w:r>
+        <w:rPr>
+          <w:rFonts w:ascii="Consolas" w:hAnsi="Consolas" w:cs="Consolas"/>
+          <w:sz w:val="26"/>
+          <w:szCs w:val="26"/>
+        </w:rPr>
+        <w:t xml:space="preserve">Science  </w:t>
+      </w:r>
+    </w:p>
+    <w:p>
+      <w:pPr>
+        <w:spacing w:after="0"/>
+        <w:ind w:left="720"/>
+        <w:rPr>
+          <w:rFonts w:ascii="Consolas" w:hAnsi="Consolas" w:cs="Consolas"/>
+          <w:sz w:val="26"/>
+          <w:szCs w:val="26"/>
+        </w:rPr>
+      </w:pPr>
+      <w:r>
+        <w:rPr>
+          <w:rFonts w:ascii="Consolas" w:hAnsi="Consolas" w:cs="Consolas"/>
+          <w:sz w:val="26"/>
+          <w:szCs w:val="26"/>
+        </w:rPr>
+        <w:t xml:space="preserve">Norwalk Community College  </w:t>
+      </w:r>
+    </w:p>
+    <w:p>
+      <w:pPr>
+        <w:spacing w:after="0"/>
+        <w:ind w:left="720"/>
+        <w:rPr>
+          <w:rFonts w:ascii="Consolas" w:hAnsi="Consolas" w:cs="Consolas"/>
+          <w:sz w:val="26"/>
+          <w:szCs w:val="26"/>
+        </w:rPr>
+      </w:pPr>
+      <w:r>
+        <w:rPr>
+          <w:rFonts w:ascii="Consolas" w:hAnsi="Consolas" w:cs="Consolas"/>
+          <w:sz w:val="26"/>
+          <w:szCs w:val="26"/>
+        </w:rPr>
+        <w:t>Anticipated</w:t>
+      </w:r>
+      <w:r>
+        <w:rPr>
+          <w:rFonts w:ascii="Consolas" w:hAnsi="Consolas" w:cs="Consolas"/>
+          <w:sz w:val="26"/>
+          <w:szCs w:val="26"/>
+        </w:rPr>
+        <w:t xml:space="preserve"> May 2016</w:t>
+      </w:r>
+    </w:p>
+    <w:p>
+      <w:pPr>
+        <w:spacing w:after="0"/>
+        <w:ind w:left="720"/>
+        <w:rPr>
+          <w:rFonts w:ascii="Consolas" w:hAnsi="Consolas" w:cs="Consolas"/>
+          <w:sz w:val="24"/>
+          <w:szCs w:val="24"/>
+        </w:rPr>
+      </w:pPr>
+      <w:r>
+        <w:rPr>
+          <w:rFonts w:ascii="Consolas" w:hAnsi="Consolas" w:cs="Consolas"/>
+          <w:sz w:val="30"/>
+          <w:szCs w:val="30"/>
+        </w:rPr>
+        <w:tab/>
+      </w:r>
+      <w:r>
+        <w:rPr>
+          <w:rFonts w:ascii="Consolas" w:hAnsi="Consolas" w:cs="Consolas"/>
+          <w:sz w:val="24"/>
+          <w:szCs w:val="24"/>
+        </w:rPr>
+        <w:t>Relevant Courses:</w:t>
       </w:r>
     </w:p>
     <w:p>
@@ -120,75 +345,47 @@
         <w:pStyle w:val="ListParagraph"/>
         <w:numPr>
           <w:ilvl w:val="0"/>
-          <w:numId w:val="9"/>
+          <w:numId w:val="16"/>
         </w:numPr>
-        <w:ind w:left="720"/>
-        <w:rPr>
-          <w:rFonts w:ascii="Lucida Console" w:hAnsi="Lucida Console" w:cs="Arial"/>
-          <w:sz w:val="24"/>
-          <w:szCs w:val="24"/>
-        </w:rPr>
-      </w:pPr>
-      <w:r>
-        <w:rPr>
-          <w:rFonts w:ascii="Lucida Console" w:hAnsi="Lucida Console" w:cs="Arial"/>
-          <w:sz w:val="24"/>
-          <w:szCs w:val="24"/>
-        </w:rPr>
-        <w:t xml:space="preserve">Email: </w:t>
-      </w:r>
-      <w:hyperlink r:id="rId5" w:history="1">
-        <w:r>
-          <w:rPr>
-            <w:rStyle w:val="Hyperlink"/>
-            <w:rFonts w:ascii="Lucida Console" w:hAnsi="Lucida Console" w:cs="Arial"/>
-            <w:color w:val="000000" w:themeColor="text1"/>
-            <w:sz w:val="24"/>
-            <w:szCs w:val="24"/>
-            <w:u w:val="none"/>
-          </w:rPr>
-          <w:t>napp22@yahoo.com</w:t>
-        </w:r>
-      </w:hyperlink>
+        <w:spacing w:after="0"/>
+        <w:ind w:left="2160"/>
+        <w:rPr>
+          <w:rFonts w:ascii="Consolas" w:hAnsi="Consolas" w:cs="Consolas"/>
+          <w:sz w:val="24"/>
+          <w:szCs w:val="24"/>
+        </w:rPr>
+      </w:pPr>
+      <w:r>
+        <w:rPr>
+          <w:rFonts w:ascii="Consolas" w:hAnsi="Consolas" w:cs="Consolas"/>
+          <w:sz w:val="24"/>
+          <w:szCs w:val="24"/>
+        </w:rPr>
+        <w:t>Intro to Programming</w:t>
+      </w:r>
     </w:p>
     <w:p>
       <w:pPr>
         <w:pStyle w:val="ListParagraph"/>
         <w:numPr>
           <w:ilvl w:val="0"/>
-          <w:numId w:val="10"/>
+          <w:numId w:val="16"/>
         </w:numPr>
-        <w:ind w:left="720"/>
-        <w:rPr>
-          <w:rFonts w:ascii="Lucida Console" w:hAnsi="Lucida Console" w:cs="Arial"/>
-          <w:sz w:val="24"/>
-          <w:szCs w:val="24"/>
-        </w:rPr>
-      </w:pPr>
-      <w:r>
-        <w:rPr>
-          <w:rFonts w:ascii="Lucida Console" w:hAnsi="Lucida Console" w:cs="Arial"/>
-          <w:sz w:val="24"/>
-          <w:szCs w:val="24"/>
-        </w:rPr>
-        <w:t>Address: 37 Benedict Court, Norwalk CT 06850</w:t>
-      </w:r>
-    </w:p>
-    <w:p>
-      <w:pPr>
-        <w:rPr>
-          <w:rFonts w:ascii="Lucida Console" w:hAnsi="Lucida Console" w:cs="Arial"/>
-          <w:sz w:val="28"/>
-          <w:szCs w:val="28"/>
-        </w:rPr>
-      </w:pPr>
-      <w:r>
-        <w:rPr>
-          <w:rFonts w:ascii="Lucida Console" w:hAnsi="Lucida Console" w:cs="Arial"/>
-          <w:sz w:val="28"/>
-          <w:szCs w:val="28"/>
-        </w:rPr>
-        <w:t>Objective:</w:t>
+        <w:spacing w:after="0"/>
+        <w:ind w:left="2160"/>
+        <w:rPr>
+          <w:rFonts w:ascii="Consolas" w:hAnsi="Consolas" w:cs="Consolas"/>
+          <w:sz w:val="24"/>
+          <w:szCs w:val="24"/>
+        </w:rPr>
+      </w:pPr>
+      <w:r>
+        <w:rPr>
+          <w:rFonts w:ascii="Consolas" w:hAnsi="Consolas" w:cs="Consolas"/>
+          <w:sz w:val="24"/>
+          <w:szCs w:val="24"/>
+        </w:rPr>
+        <w:t>Object Oriented Programming</w:t>
       </w:r>
     </w:p>
     <w:p>
@@ -196,47 +393,472 @@
         <w:pStyle w:val="ListParagraph"/>
         <w:numPr>
           <w:ilvl w:val="0"/>
-          <w:numId w:val="3"/>
+          <w:numId w:val="16"/>
         </w:numPr>
-        <w:ind w:left="720"/>
-        <w:rPr>
-          <w:rFonts w:ascii="Lucida Console" w:hAnsi="Lucida Console" w:cs="Arial"/>
-          <w:sz w:val="24"/>
-          <w:szCs w:val="24"/>
-        </w:rPr>
-      </w:pPr>
-      <w:r>
-        <w:rPr>
-          <w:rFonts w:ascii="Lucida Console" w:hAnsi="Lucida Console" w:cs="Arial"/>
-          <w:sz w:val="24"/>
-          <w:szCs w:val="24"/>
-        </w:rPr>
-        <w:t>To gain more experience</w:t>
-      </w:r>
-      <w:r>
-        <w:rPr>
-          <w:rFonts w:ascii="Lucida Console" w:hAnsi="Lucida Console" w:cs="Arial"/>
-          <w:sz w:val="24"/>
-          <w:szCs w:val="24"/>
-        </w:rPr>
-        <w:t xml:space="preserve"> in a workplace environment</w:t>
+        <w:spacing w:after="0"/>
+        <w:ind w:left="2160"/>
+        <w:rPr>
+          <w:rFonts w:ascii="Consolas" w:hAnsi="Consolas" w:cs="Consolas"/>
+          <w:sz w:val="24"/>
+          <w:szCs w:val="24"/>
+        </w:rPr>
+      </w:pPr>
+      <w:r>
+        <w:rPr>
+          <w:rFonts w:ascii="Consolas" w:hAnsi="Consolas" w:cs="Consolas"/>
+          <w:sz w:val="24"/>
+          <w:szCs w:val="24"/>
+        </w:rPr>
+        <w:t>Database Development I</w:t>
       </w:r>
     </w:p>
     <w:p>
       <w:pPr>
-        <w:rPr>
-          <w:rFonts w:ascii="Lucida Console" w:hAnsi="Lucida Console" w:cs="Arial"/>
-          <w:sz w:val="28"/>
-          <w:szCs w:val="28"/>
-        </w:rPr>
-      </w:pPr>
-      <w:r>
-        <w:rPr>
-          <w:rFonts w:ascii="Lucida Console" w:hAnsi="Lucida Console" w:cs="Arial"/>
-          <w:sz w:val="28"/>
-          <w:szCs w:val="28"/>
-        </w:rPr>
-        <w:t>Education:</w:t>
+        <w:pStyle w:val="ListParagraph"/>
+        <w:numPr>
+          <w:ilvl w:val="0"/>
+          <w:numId w:val="16"/>
+        </w:numPr>
+        <w:spacing w:after="0"/>
+        <w:ind w:left="2160"/>
+        <w:rPr>
+          <w:rFonts w:ascii="Consolas" w:hAnsi="Consolas" w:cs="Consolas"/>
+          <w:sz w:val="24"/>
+          <w:szCs w:val="24"/>
+        </w:rPr>
+      </w:pPr>
+      <w:r>
+        <w:rPr>
+          <w:rFonts w:ascii="Consolas" w:hAnsi="Consolas" w:cs="Consolas"/>
+          <w:sz w:val="24"/>
+          <w:szCs w:val="24"/>
+        </w:rPr>
+        <w:t>Web Development/Design I</w:t>
+      </w:r>
+    </w:p>
+    <w:p>
+      <w:pPr>
+        <w:spacing w:after="0"/>
+        <w:rPr>
+          <w:rFonts w:ascii="Consolas" w:hAnsi="Consolas" w:cs="Consolas"/>
+          <w:b/>
+          <w:sz w:val="36"/>
+          <w:szCs w:val="36"/>
+        </w:rPr>
+      </w:pPr>
+      <w:r>
+        <w:rPr>
+          <w:rFonts w:ascii="Consolas" w:hAnsi="Consolas" w:cs="Consolas"/>
+          <w:b/>
+          <w:sz w:val="36"/>
+          <w:szCs w:val="36"/>
+        </w:rPr>
+        <w:t xml:space="preserve">Programming </w:t>
+      </w:r>
+      <w:r>
+        <w:rPr>
+          <w:rFonts w:ascii="Consolas" w:hAnsi="Consolas" w:cs="Consolas"/>
+          <w:b/>
+          <w:sz w:val="36"/>
+          <w:szCs w:val="36"/>
+        </w:rPr>
+        <w:t>Languages:</w:t>
+      </w:r>
+    </w:p>
+    <w:p>
+      <w:pPr>
+        <w:spacing w:after="0"/>
+        <w:ind w:firstLine="720"/>
+        <w:rPr>
+          <w:rFonts w:ascii="Consolas" w:hAnsi="Consolas" w:cs="Consolas"/>
+          <w:sz w:val="24"/>
+          <w:szCs w:val="24"/>
+        </w:rPr>
+      </w:pPr>
+      <w:r>
+        <w:rPr>
+          <w:rFonts w:ascii="Consolas" w:hAnsi="Consolas" w:cs="Consolas"/>
+          <w:sz w:val="24"/>
+          <w:szCs w:val="24"/>
+        </w:rPr>
+        <w:t>Java</w:t>
+      </w:r>
+      <w:r>
+        <w:rPr>
+          <w:rFonts w:ascii="Consolas" w:hAnsi="Consolas" w:cs="Consolas"/>
+          <w:sz w:val="24"/>
+          <w:szCs w:val="24"/>
+        </w:rPr>
+        <w:tab/>
+      </w:r>
+      <w:r>
+        <w:rPr>
+          <w:rFonts w:ascii="Consolas" w:hAnsi="Consolas" w:cs="Consolas"/>
+          <w:sz w:val="24"/>
+          <w:szCs w:val="24"/>
+        </w:rPr>
+        <w:tab/>
+      </w:r>
+      <w:r>
+        <w:rPr>
+          <w:rFonts w:ascii="Consolas" w:hAnsi="Consolas" w:cs="Consolas"/>
+          <w:sz w:val="24"/>
+          <w:szCs w:val="24"/>
+        </w:rPr>
+        <w:tab/>
+      </w:r>
+      <w:r>
+        <w:rPr>
+          <w:rFonts w:ascii="Consolas" w:hAnsi="Consolas" w:cs="Consolas"/>
+          <w:sz w:val="24"/>
+          <w:szCs w:val="24"/>
+        </w:rPr>
+        <w:t xml:space="preserve">C# </w:t>
+      </w:r>
+    </w:p>
+    <w:p>
+      <w:pPr>
+        <w:spacing w:after="0"/>
+        <w:ind w:firstLine="720"/>
+        <w:rPr>
+          <w:rFonts w:ascii="Consolas" w:hAnsi="Consolas" w:cs="Consolas"/>
+          <w:sz w:val="24"/>
+          <w:szCs w:val="24"/>
+        </w:rPr>
+      </w:pPr>
+      <w:r>
+        <w:rPr>
+          <w:rFonts w:ascii="Consolas" w:hAnsi="Consolas" w:cs="Consolas"/>
+          <w:sz w:val="22"/>
+          <w:szCs w:val="22"/>
+        </w:rPr>
+        <w:t>Javascript</w:t>
+      </w:r>
+      <w:r>
+        <w:rPr>
+          <w:rFonts w:ascii="Consolas" w:hAnsi="Consolas" w:cs="Consolas"/>
+          <w:sz w:val="24"/>
+          <w:szCs w:val="24"/>
+        </w:rPr>
+        <w:tab/>
+      </w:r>
+      <w:r>
+        <w:rPr>
+          <w:rFonts w:ascii="Consolas" w:hAnsi="Consolas" w:cs="Consolas"/>
+          <w:sz w:val="24"/>
+          <w:szCs w:val="24"/>
+        </w:rPr>
+        <w:tab/>
+      </w:r>
+      <w:r>
+        <w:rPr>
+          <w:rFonts w:ascii="Consolas" w:hAnsi="Consolas" w:cs="Consolas"/>
+          <w:sz w:val="24"/>
+          <w:szCs w:val="24"/>
+        </w:rPr>
+        <w:t>SQL</w:t>
+      </w:r>
+    </w:p>
+    <w:p>
+      <w:pPr>
+        <w:spacing w:after="0"/>
+        <w:rPr>
+          <w:rFonts w:ascii="Consolas" w:hAnsi="Consolas" w:cs="Consolas"/>
+          <w:b/>
+          <w:sz w:val="36"/>
+          <w:szCs w:val="36"/>
+        </w:rPr>
+      </w:pPr>
+      <w:r>
+        <w:rPr>
+          <w:rFonts w:ascii="Consolas" w:hAnsi="Consolas" w:cs="Consolas"/>
+          <w:b/>
+          <w:sz w:val="36"/>
+          <w:szCs w:val="36"/>
+        </w:rPr>
+        <w:t>Technologies:</w:t>
+      </w:r>
+    </w:p>
+    <w:p>
+      <w:pPr>
+        <w:spacing w:after="0"/>
+        <w:ind w:firstLine="720"/>
+        <w:rPr>
+          <w:rFonts w:ascii="Consolas" w:hAnsi="Consolas" w:cs="Consolas"/>
+          <w:sz w:val="24"/>
+          <w:szCs w:val="24"/>
+        </w:rPr>
+      </w:pPr>
+      <w:r>
+        <w:rPr>
+          <w:rFonts w:ascii="Consolas" w:hAnsi="Consolas" w:cs="Consolas"/>
+          <w:sz w:val="24"/>
+          <w:szCs w:val="24"/>
+        </w:rPr>
+        <w:t>HTML5</w:t>
+      </w:r>
+      <w:r>
+        <w:rPr>
+          <w:rFonts w:ascii="Consolas" w:hAnsi="Consolas" w:cs="Consolas"/>
+          <w:sz w:val="24"/>
+          <w:szCs w:val="24"/>
+        </w:rPr>
+        <w:tab/>
+      </w:r>
+      <w:r>
+        <w:rPr>
+          <w:rFonts w:ascii="Consolas" w:hAnsi="Consolas" w:cs="Consolas"/>
+          <w:sz w:val="24"/>
+          <w:szCs w:val="24"/>
+        </w:rPr>
+        <w:tab/>
+      </w:r>
+      <w:r>
+        <w:rPr>
+          <w:rFonts w:ascii="Consolas" w:hAnsi="Consolas" w:cs="Consolas"/>
+          <w:sz w:val="24"/>
+          <w:szCs w:val="24"/>
+        </w:rPr>
+        <w:t>CSS3</w:t>
+      </w:r>
+      <w:r>
+        <w:rPr>
+          <w:rFonts w:ascii="Consolas" w:hAnsi="Consolas" w:cs="Consolas"/>
+          <w:sz w:val="24"/>
+          <w:szCs w:val="24"/>
+        </w:rPr>
+        <w:tab/>
+      </w:r>
+      <w:r>
+        <w:rPr>
+          <w:rFonts w:ascii="Consolas" w:hAnsi="Consolas" w:cs="Consolas"/>
+          <w:sz w:val="24"/>
+          <w:szCs w:val="24"/>
+        </w:rPr>
+        <w:tab/>
+      </w:r>
+      <w:r>
+        <w:rPr>
+          <w:rFonts w:ascii="Consolas" w:hAnsi="Consolas" w:cs="Consolas"/>
+          <w:sz w:val="24"/>
+          <w:szCs w:val="24"/>
+        </w:rPr>
+        <w:t>Bootstrap</w:t>
+      </w:r>
+    </w:p>
+    <w:p>
+      <w:pPr>
+        <w:spacing w:after="0"/>
+        <w:ind w:firstLine="720"/>
+        <w:rPr>
+          <w:rFonts w:ascii="Consolas" w:hAnsi="Consolas" w:cs="Consolas"/>
+          <w:sz w:val="24"/>
+          <w:szCs w:val="24"/>
+        </w:rPr>
+      </w:pPr>
+      <w:r>
+        <w:rPr>
+          <w:rFonts w:ascii="Consolas" w:hAnsi="Consolas" w:cs="Consolas"/>
+          <w:sz w:val="24"/>
+          <w:szCs w:val="24"/>
+        </w:rPr>
+        <w:t>Git</w:t>
+      </w:r>
+      <w:r>
+        <w:rPr>
+          <w:rFonts w:ascii="Consolas" w:hAnsi="Consolas" w:cs="Consolas"/>
+          <w:sz w:val="24"/>
+          <w:szCs w:val="24"/>
+        </w:rPr>
+        <w:tab/>
+      </w:r>
+      <w:r>
+        <w:rPr>
+          <w:rFonts w:ascii="Consolas" w:hAnsi="Consolas" w:cs="Consolas"/>
+          <w:sz w:val="24"/>
+          <w:szCs w:val="24"/>
+        </w:rPr>
+        <w:tab/>
+      </w:r>
+      <w:r>
+        <w:rPr>
+          <w:rFonts w:ascii="Consolas" w:hAnsi="Consolas" w:cs="Consolas"/>
+          <w:sz w:val="24"/>
+          <w:szCs w:val="24"/>
+        </w:rPr>
+        <w:t>Meteor</w:t>
+      </w:r>
+      <w:r>
+        <w:rPr>
+          <w:rFonts w:ascii="Consolas" w:hAnsi="Consolas" w:cs="Consolas"/>
+          <w:sz w:val="24"/>
+          <w:szCs w:val="24"/>
+        </w:rPr>
+        <w:tab/>
+      </w:r>
+      <w:r>
+        <w:rPr>
+          <w:rFonts w:ascii="Consolas" w:hAnsi="Consolas" w:cs="Consolas"/>
+          <w:sz w:val="24"/>
+          <w:szCs w:val="24"/>
+        </w:rPr>
+        <w:t>MongoDB</w:t>
+      </w:r>
+      <w:r>
+        <w:rPr>
+          <w:rFonts w:ascii="Consolas" w:hAnsi="Consolas" w:cs="Consolas"/>
+          <w:sz w:val="24"/>
+          <w:szCs w:val="24"/>
+        </w:rPr>
+        <w:tab/>
+      </w:r>
+    </w:p>
+    <w:p>
+      <w:pPr>
+        <w:spacing w:after="0"/>
+        <w:rPr>
+          <w:rFonts w:ascii="Consolas" w:hAnsi="Consolas" w:cs="Consolas"/>
+          <w:b/>
+          <w:sz w:val="36"/>
+          <w:szCs w:val="36"/>
+        </w:rPr>
+      </w:pPr>
+      <w:r>
+        <w:rPr>
+          <w:rFonts w:ascii="Consolas" w:hAnsi="Consolas" w:cs="Consolas"/>
+          <w:b/>
+          <w:sz w:val="36"/>
+          <w:szCs w:val="36"/>
+        </w:rPr>
+        <w:t>Employment</w:t>
+      </w:r>
+      <w:r>
+        <w:rPr>
+          <w:rFonts w:ascii="Consolas" w:hAnsi="Consolas" w:cs="Consolas"/>
+          <w:b/>
+          <w:sz w:val="36"/>
+          <w:szCs w:val="36"/>
+        </w:rPr>
+        <w:t>:</w:t>
+      </w:r>
+    </w:p>
+    <w:p>
+      <w:pPr>
+        <w:spacing w:after="0"/>
+        <w:ind w:left="720"/>
+        <w:rPr>
+          <w:rFonts w:ascii="Consolas" w:hAnsi="Consolas" w:cs="Consolas"/>
+          <w:b/>
+          <w:i w:val="0"/>
+          <w:sz w:val="26"/>
+          <w:szCs w:val="26"/>
+        </w:rPr>
+      </w:pPr>
+      <w:r>
+        <w:rPr>
+          <w:rFonts w:ascii="Consolas" w:hAnsi="Consolas" w:cs="Consolas"/>
+          <w:b/>
+          <w:i w:val="0"/>
+          <w:sz w:val="26"/>
+          <w:szCs w:val="26"/>
+        </w:rPr>
+        <w:t xml:space="preserve">Software Apprentice   </w:t>
+      </w:r>
+      <w:r>
+        <w:rPr>
+          <w:rFonts w:ascii="Consolas" w:hAnsi="Consolas" w:cs="Consolas"/>
+          <w:b/>
+          <w:i w:val="0"/>
+          <w:sz w:val="26"/>
+          <w:szCs w:val="26"/>
+        </w:rPr>
+        <w:t>A100 Apprenticeship Program</w:t>
+      </w:r>
+      <w:r>
+        <w:rPr>
+          <w:rFonts w:ascii="Consolas" w:hAnsi="Consolas" w:cs="Consolas"/>
+          <w:b/>
+          <w:i w:val="0"/>
+          <w:sz w:val="26"/>
+          <w:szCs w:val="26"/>
+        </w:rPr>
+        <w:tab/>
+      </w:r>
+      <w:r>
+        <w:rPr>
+          <w:rFonts w:ascii="Consolas" w:hAnsi="Consolas" w:cs="Consolas"/>
+          <w:b/>
+          <w:i w:val="0"/>
+          <w:sz w:val="26"/>
+          <w:szCs w:val="26"/>
+        </w:rPr>
+        <w:t xml:space="preserve">    </w:t>
+      </w:r>
+      <w:r>
+        <w:rPr>
+          <w:rFonts w:ascii="Consolas" w:hAnsi="Consolas" w:cs="Consolas"/>
+          <w:b/>
+          <w:i w:val="0"/>
+          <w:sz w:val="26"/>
+          <w:szCs w:val="26"/>
+        </w:rPr>
+        <w:t>Summer 2015</w:t>
+      </w:r>
+    </w:p>
+    <w:p>
+      <w:pPr>
+        <w:pStyle w:val="ListParagraph"/>
+        <w:numPr>
+          <w:ilvl w:val="0"/>
+          <w:numId w:val="14"/>
+        </w:numPr>
+        <w:spacing w:after="0"/>
+        <w:ind w:left="1440" w:firstLine="0"/>
+        <w:rPr>
+          <w:rFonts w:ascii="Consolas" w:hAnsi="Consolas" w:cs="Consolas"/>
+          <w:sz w:val="24"/>
+          <w:szCs w:val="24"/>
+        </w:rPr>
+      </w:pPr>
+      <w:r>
+        <w:rPr>
+          <w:rFonts w:ascii="Consolas" w:hAnsi="Consolas" w:cs="Consolas"/>
+          <w:sz w:val="24"/>
+          <w:szCs w:val="24"/>
+        </w:rPr>
+        <w:t xml:space="preserve">Developed Meteor Web </w:t>
+      </w:r>
+      <w:r>
+        <w:rPr>
+          <w:rFonts w:ascii="Consolas" w:hAnsi="Consolas" w:cs="Consolas"/>
+          <w:sz w:val="24"/>
+          <w:szCs w:val="24"/>
+        </w:rPr>
+        <w:t>Application for venture company.</w:t>
+      </w:r>
+    </w:p>
+    <w:p>
+      <w:pPr>
+        <w:pStyle w:val="ListParagraph"/>
+        <w:numPr>
+          <w:ilvl w:val="0"/>
+          <w:numId w:val="14"/>
+        </w:numPr>
+        <w:spacing w:after="0"/>
+        <w:ind w:left="1440" w:firstLine="0"/>
+        <w:rPr>
+          <w:rFonts w:ascii="Consolas" w:hAnsi="Consolas" w:cs="Consolas"/>
+          <w:sz w:val="24"/>
+          <w:szCs w:val="24"/>
+        </w:rPr>
+      </w:pPr>
+      <w:r>
+        <w:rPr>
+          <w:rFonts w:ascii="Consolas" w:hAnsi="Consolas" w:cs="Consolas"/>
+          <w:sz w:val="24"/>
+          <w:szCs w:val="24"/>
+        </w:rPr>
+        <w:t>Obtained work experience in agile development workflow.</w:t>
       </w:r>
     </w:p>
     <w:p>
@@ -244,54 +866,22 @@
         <w:pStyle w:val="ListParagraph"/>
         <w:numPr>
           <w:ilvl w:val="1"/>
-          <w:numId w:val="5"/>
+          <w:numId w:val="14"/>
         </w:numPr>
-        <w:ind w:left="720"/>
-        <w:rPr>
-          <w:rFonts w:ascii="Lucida Console" w:hAnsi="Lucida Console" w:cs="Arial"/>
-          <w:sz w:val="24"/>
-          <w:szCs w:val="24"/>
-        </w:rPr>
-      </w:pPr>
-      <w:r>
-        <w:rPr>
-          <w:rFonts w:ascii="Lucida Console" w:hAnsi="Lucida Console" w:cs="Arial"/>
-          <w:sz w:val="24"/>
-          <w:szCs w:val="24"/>
-        </w:rPr>
-        <w:t>High School Diploma</w:t>
-      </w:r>
-      <w:r>
-        <w:rPr>
-          <w:rFonts w:ascii="Lucida Console" w:hAnsi="Lucida Console" w:cs="Arial"/>
-          <w:sz w:val="24"/>
-          <w:szCs w:val="24"/>
-        </w:rPr>
-        <w:t>–Brien McMahon High School</w:t>
-      </w:r>
-      <w:r>
-        <w:rPr>
-          <w:rFonts w:ascii="Lucida Console" w:hAnsi="Lucida Console" w:cs="Arial"/>
-          <w:sz w:val="24"/>
-          <w:szCs w:val="24"/>
-        </w:rPr>
-        <w:t xml:space="preserve">: </w:t>
-      </w:r>
-      <w:r>
-        <w:rPr>
-          <w:rFonts w:ascii="Lucida Console" w:hAnsi="Lucida Console" w:cs="Arial"/>
-          <w:sz w:val="24"/>
-          <w:szCs w:val="24"/>
-        </w:rPr>
-        <w:t>June 30,</w:t>
-      </w:r>
-      <w:r>
-        <w:rPr>
-          <w:rFonts w:ascii="Lucida Console" w:hAnsi="Lucida Console" w:cs="Arial"/>
-          <w:sz w:val="24"/>
-          <w:szCs w:val="24"/>
-        </w:rPr>
-        <w:t>2014</w:t>
+        <w:spacing w:after="0"/>
+        <w:rPr>
+          <w:rFonts w:ascii="Consolas" w:hAnsi="Consolas" w:cs="Consolas"/>
+          <w:sz w:val="24"/>
+          <w:szCs w:val="24"/>
+        </w:rPr>
+      </w:pPr>
+      <w:r>
+        <w:rPr>
+          <w:rFonts w:ascii="Consolas" w:hAnsi="Consolas" w:cs="Consolas"/>
+          <w:sz w:val="24"/>
+          <w:szCs w:val="24"/>
+        </w:rPr>
+        <w:t>Met with development team multiple times during week</w:t>
       </w:r>
     </w:p>
     <w:p>
@@ -299,290 +889,85 @@
         <w:pStyle w:val="ListParagraph"/>
         <w:numPr>
           <w:ilvl w:val="1"/>
-          <w:numId w:val="5"/>
+          <w:numId w:val="14"/>
         </w:numPr>
-        <w:ind w:left="720"/>
-        <w:rPr>
-          <w:rFonts w:ascii="Lucida Console" w:hAnsi="Lucida Console" w:cs="Arial"/>
-          <w:sz w:val="24"/>
-          <w:szCs w:val="24"/>
-        </w:rPr>
-      </w:pPr>
-      <w:r>
-        <w:rPr>
-          <w:rFonts w:ascii="Lucida Console" w:hAnsi="Lucida Console" w:cs="Arial"/>
-          <w:sz w:val="24"/>
-          <w:szCs w:val="24"/>
-        </w:rPr>
-        <w:t>Two full Semesters at Norwalk Community College</w:t>
+        <w:spacing w:after="0"/>
+        <w:rPr>
+          <w:rFonts w:ascii="Consolas" w:hAnsi="Consolas" w:cs="Consolas"/>
+          <w:sz w:val="24"/>
+          <w:szCs w:val="24"/>
+        </w:rPr>
+      </w:pPr>
+      <w:r>
+        <w:rPr>
+          <w:rFonts w:ascii="Consolas" w:hAnsi="Consolas" w:cs="Consolas"/>
+          <w:sz w:val="24"/>
+          <w:szCs w:val="24"/>
+        </w:rPr>
+        <w:t>Weekly Software/Code Demos</w:t>
       </w:r>
     </w:p>
     <w:p>
       <w:pPr>
-        <w:pStyle w:val="ListParagraph"/>
-        <w:numPr>
-          <w:ilvl w:val="2"/>
-          <w:numId w:val="6"/>
-        </w:numPr>
-        <w:ind w:left="1440"/>
-        <w:rPr>
-          <w:rFonts w:ascii="Lucida Console" w:hAnsi="Lucida Console" w:cs="Arial"/>
-        </w:rPr>
-      </w:pPr>
-      <w:r>
-        <w:rPr>
-          <w:rFonts w:ascii="Lucida Console" w:hAnsi="Lucida Console" w:cs="Arial"/>
-        </w:rPr>
-        <w:t>Pursuing</w:t>
-      </w:r>
-      <w:r>
-        <w:rPr>
-          <w:rFonts w:ascii="Lucida Console" w:hAnsi="Lucida Console" w:cs="Arial"/>
-        </w:rPr>
-        <w:t xml:space="preserve"> an</w:t>
-      </w:r>
-      <w:r>
-        <w:rPr>
-          <w:rFonts w:ascii="Lucida Console" w:hAnsi="Lucida Console" w:cs="Arial"/>
+        <w:spacing w:after="0"/>
+        <w:ind w:left="720"/>
+        <w:rPr>
+          <w:rFonts w:ascii="Consolas" w:hAnsi="Consolas" w:cs="Consolas"/>
+          <w:b/>
+          <w:i w:val="0"/>
+          <w:sz w:val="26"/>
+          <w:szCs w:val="26"/>
+        </w:rPr>
+      </w:pPr>
+      <w:r>
+        <w:rPr>
+          <w:rFonts w:ascii="Consolas" w:hAnsi="Consolas" w:cs="Consolas"/>
+          <w:b/>
+          <w:i w:val="0"/>
+          <w:sz w:val="26"/>
+          <w:szCs w:val="26"/>
+        </w:rPr>
+        <w:t>Porter/Equipment Transport</w:t>
+      </w:r>
+      <w:r>
+        <w:rPr>
+          <w:rFonts w:ascii="Consolas" w:hAnsi="Consolas" w:cs="Consolas"/>
+          <w:b/>
+          <w:i w:val="0"/>
+          <w:sz w:val="26"/>
+          <w:szCs w:val="26"/>
+        </w:rPr>
+        <w:t xml:space="preserve">/Computer Repair Consultant </w:t>
+      </w:r>
+      <w:r>
+        <w:rPr>
+          <w:rFonts w:ascii="Consolas" w:hAnsi="Consolas" w:cs="Consolas"/>
+          <w:b/>
+          <w:i w:val="0"/>
+          <w:sz w:val="26"/>
+          <w:szCs w:val="26"/>
         </w:rPr>
         <w:t xml:space="preserve"> </w:t>
       </w:r>
       <w:r>
         <w:rPr>
-          <w:rFonts w:ascii="Lucida Console" w:hAnsi="Lucida Console" w:cs="Arial"/>
-        </w:rPr>
-        <w:t>Associate’s</w:t>
-      </w:r>
-      <w:r>
-        <w:rPr>
-          <w:rFonts w:ascii="Lucida Console" w:hAnsi="Lucida Console" w:cs="Arial"/>
-        </w:rPr>
-        <w:t xml:space="preserve"> Degree in Computer Science</w:t>
-      </w:r>
-      <w:r>
-        <w:rPr>
-          <w:rFonts w:ascii="Lucida Console" w:hAnsi="Lucida Console" w:cs="Arial"/>
-        </w:rPr>
-        <w:t xml:space="preserve"> </w:t>
-      </w:r>
-    </w:p>
-    <w:p>
-      <w:pPr>
-        <w:pStyle w:val="ListParagraph"/>
-        <w:numPr>
-          <w:ilvl w:val="4"/>
-          <w:numId w:val="6"/>
-        </w:numPr>
-        <w:ind w:left="2520"/>
-        <w:rPr>
-          <w:rFonts w:ascii="Lucida Console" w:hAnsi="Lucida Console" w:cs="Arial"/>
-        </w:rPr>
-      </w:pPr>
-      <w:r>
-        <w:rPr>
-          <w:rFonts w:ascii="Lucida Console" w:hAnsi="Lucida Console" w:cs="Arial"/>
-        </w:rPr>
-        <w:t>Projected Graduation Date: May 2016</w:t>
-      </w:r>
-    </w:p>
-    <w:p>
-      <w:pPr>
-        <w:rPr>
-          <w:rFonts w:ascii="Lucida Console" w:hAnsi="Lucida Console" w:cs="Arial"/>
-          <w:sz w:val="28"/>
-          <w:szCs w:val="28"/>
-        </w:rPr>
-      </w:pPr>
-      <w:r>
-        <w:rPr>
-          <w:rFonts w:ascii="Lucida Console" w:hAnsi="Lucida Console" w:cs="Arial"/>
-          <w:sz w:val="28"/>
-          <w:szCs w:val="28"/>
-        </w:rPr>
-        <w:t>Skills:</w:t>
-      </w:r>
-    </w:p>
-    <w:p>
-      <w:pPr>
-        <w:rPr>
-          <w:rFonts w:ascii="Lucida Console" w:hAnsi="Lucida Console" w:cs="Arial"/>
-          <w:sz w:val="24"/>
-          <w:szCs w:val="24"/>
-        </w:rPr>
-      </w:pPr>
-      <w:r>
-        <w:rPr>
-          <w:rFonts w:ascii="Lucida Console" w:hAnsi="Lucida Console" w:cs="Arial"/>
-          <w:sz w:val="28"/>
-          <w:szCs w:val="28"/>
-        </w:rPr>
-        <w:tab/>
-      </w:r>
-      <w:r>
-        <w:rPr>
-          <w:rFonts w:ascii="Lucida Console" w:hAnsi="Lucida Console" w:cs="Arial"/>
-          <w:sz w:val="24"/>
-          <w:szCs w:val="24"/>
-        </w:rPr>
-        <w:t>Proficient in utilizing Microsoft applications</w:t>
-      </w:r>
-    </w:p>
-    <w:p>
-      <w:pPr>
-        <w:pStyle w:val="ListParagraph"/>
-        <w:numPr>
-          <w:ilvl w:val="2"/>
-          <w:numId w:val="1"/>
-        </w:numPr>
-        <w:ind w:left="1440"/>
-        <w:rPr>
-          <w:rFonts w:ascii="Lucida Console" w:hAnsi="Lucida Console" w:cs="Arial"/>
-        </w:rPr>
-      </w:pPr>
-      <w:r>
-        <w:rPr>
-          <w:rFonts w:ascii="Lucida Console" w:hAnsi="Lucida Console" w:cs="Arial"/>
-        </w:rPr>
-        <w:t>Word</w:t>
-      </w:r>
-    </w:p>
-    <w:p>
-      <w:pPr>
-        <w:pStyle w:val="ListParagraph"/>
-        <w:numPr>
-          <w:ilvl w:val="2"/>
-          <w:numId w:val="1"/>
-        </w:numPr>
-        <w:ind w:left="1440"/>
-        <w:rPr>
-          <w:rFonts w:ascii="Lucida Console" w:hAnsi="Lucida Console" w:cs="Arial"/>
-        </w:rPr>
-      </w:pPr>
-      <w:r>
-        <w:rPr>
-          <w:rFonts w:ascii="Lucida Console" w:hAnsi="Lucida Console" w:cs="Arial"/>
-        </w:rPr>
-        <w:t>Excel</w:t>
-      </w:r>
-    </w:p>
-    <w:p>
-      <w:pPr>
-        <w:pStyle w:val="ListParagraph"/>
-        <w:numPr>
-          <w:ilvl w:val="2"/>
-          <w:numId w:val="1"/>
-        </w:numPr>
-        <w:ind w:left="1440"/>
-        <w:rPr>
-          <w:rFonts w:ascii="Lucida Console" w:hAnsi="Lucida Console" w:cs="Arial"/>
-        </w:rPr>
-      </w:pPr>
-      <w:r>
-        <w:rPr>
-          <w:rFonts w:ascii="Lucida Console" w:hAnsi="Lucida Console" w:cs="Arial"/>
-        </w:rPr>
-        <w:t>Access</w:t>
-      </w:r>
-    </w:p>
-    <w:p>
-      <w:pPr>
-        <w:pStyle w:val="ListParagraph"/>
-        <w:numPr>
-          <w:ilvl w:val="2"/>
-          <w:numId w:val="1"/>
-        </w:numPr>
-        <w:ind w:left="1440"/>
-        <w:rPr>
-          <w:rFonts w:ascii="Lucida Console" w:hAnsi="Lucida Console" w:cs="Arial"/>
-        </w:rPr>
-      </w:pPr>
-      <w:proofErr w:type="spellStart"/>
-      <w:r>
-        <w:rPr>
-          <w:rFonts w:ascii="Lucida Console" w:hAnsi="Lucida Console" w:cs="Arial"/>
-        </w:rPr>
-        <w:t>Powerpoint</w:t>
-      </w:r>
-      <w:proofErr w:type="spellEnd"/>
-    </w:p>
-    <w:p>
-      <w:pPr>
-        <w:rPr>
-          <w:rFonts w:ascii="Lucida Console" w:hAnsi="Lucida Console" w:cs="Arial"/>
-          <w:sz w:val="24"/>
-          <w:szCs w:val="24"/>
-        </w:rPr>
-      </w:pPr>
-      <w:r>
-        <w:rPr>
-          <w:rFonts w:ascii="Lucida Console" w:hAnsi="Lucida Console" w:cs="Arial"/>
-          <w:sz w:val="28"/>
-          <w:szCs w:val="28"/>
-        </w:rPr>
-        <w:tab/>
-      </w:r>
-      <w:r>
-        <w:rPr>
-          <w:rFonts w:ascii="Lucida Console" w:hAnsi="Lucida Console" w:cs="Arial"/>
-          <w:sz w:val="24"/>
-          <w:szCs w:val="24"/>
-        </w:rPr>
-        <w:t>Proficient in Object Oriented Programming Languages</w:t>
-      </w:r>
-    </w:p>
-    <w:p>
-      <w:pPr>
-        <w:pStyle w:val="ListParagraph"/>
-        <w:numPr>
-          <w:ilvl w:val="2"/>
-          <w:numId w:val="2"/>
-        </w:numPr>
-        <w:ind w:left="1440"/>
-        <w:rPr>
-          <w:rFonts w:ascii="Lucida Console" w:hAnsi="Lucida Console" w:cs="Arial"/>
-        </w:rPr>
-      </w:pPr>
-      <w:r>
-        <w:rPr>
-          <w:rFonts w:ascii="Lucida Console" w:hAnsi="Lucida Console" w:cs="Arial"/>
-        </w:rPr>
-        <w:t>Java</w:t>
-      </w:r>
-    </w:p>
-    <w:p>
-      <w:pPr>
-        <w:pStyle w:val="ListParagraph"/>
-        <w:numPr>
-          <w:ilvl w:val="2"/>
-          <w:numId w:val="2"/>
-        </w:numPr>
-        <w:ind w:left="1440"/>
-        <w:rPr>
-          <w:rFonts w:ascii="Lucida Console" w:hAnsi="Lucida Console" w:cs="Arial"/>
-        </w:rPr>
-      </w:pPr>
-      <w:r>
-        <w:rPr>
-          <w:rFonts w:ascii="Lucida Console" w:hAnsi="Lucida Console" w:cs="Arial"/>
-        </w:rPr>
-        <w:t>C#</w:t>
-      </w:r>
-    </w:p>
-    <w:p>
-      <w:pPr>
-        <w:rPr>
-          <w:rFonts w:ascii="Lucida Console" w:hAnsi="Lucida Console" w:cs="Arial"/>
-          <w:sz w:val="28"/>
-          <w:szCs w:val="28"/>
-        </w:rPr>
-      </w:pPr>
-      <w:r>
-        <w:rPr>
-          <w:rFonts w:ascii="Lucida Console" w:hAnsi="Lucida Console" w:cs="Arial"/>
-          <w:sz w:val="28"/>
-          <w:szCs w:val="28"/>
-        </w:rPr>
-        <w:t>Employment History:</w:t>
+          <w:rFonts w:ascii="Consolas" w:hAnsi="Consolas" w:cs="Consolas"/>
+          <w:b/>
+          <w:i w:val="0"/>
+          <w:sz w:val="26"/>
+          <w:szCs w:val="26"/>
+        </w:rPr>
+        <w:t>PC Multitech 2011-</w:t>
+      </w:r>
+      <w:r>
+        <w:rPr>
+          <w:rFonts w:ascii="Consolas" w:hAnsi="Consolas" w:cs="Consolas"/>
+          <w:b/>
+          <w:i w:val="0"/>
+          <w:sz w:val="26"/>
+          <w:szCs w:val="26"/>
+        </w:rPr>
+        <w:t>13</w:t>
       </w:r>
     </w:p>
     <w:p>
@@ -590,133 +975,121 @@
         <w:pStyle w:val="ListParagraph"/>
         <w:numPr>
           <w:ilvl w:val="0"/>
-          <w:numId w:val="11"/>
+          <w:numId w:val="17"/>
         </w:numPr>
-        <w:ind w:left="720"/>
-        <w:rPr>
-          <w:rFonts w:ascii="Lucida Console" w:hAnsi="Lucida Console" w:cs="Arial"/>
-          <w:sz w:val="24"/>
-          <w:szCs w:val="24"/>
-        </w:rPr>
-      </w:pPr>
-      <w:r>
-        <w:rPr>
-          <w:rFonts w:ascii="Lucida Console" w:hAnsi="Lucida Console" w:cs="Arial"/>
-          <w:sz w:val="24"/>
-          <w:szCs w:val="24"/>
-        </w:rPr>
-        <w:t xml:space="preserve">PC </w:t>
-      </w:r>
-      <w:proofErr w:type="spellStart"/>
-      <w:r>
-        <w:rPr>
-          <w:rFonts w:ascii="Lucida Console" w:hAnsi="Lucida Console" w:cs="Arial"/>
-          <w:sz w:val="24"/>
-          <w:szCs w:val="24"/>
-        </w:rPr>
-        <w:t>Multitech</w:t>
-      </w:r>
-      <w:proofErr w:type="spellEnd"/>
+        <w:spacing w:after="0"/>
+        <w:ind w:left="1440" w:firstLine="0"/>
+        <w:rPr>
+          <w:rFonts w:ascii="Consolas" w:hAnsi="Consolas" w:cs="Consolas"/>
+          <w:b/>
+          <w:sz w:val="24"/>
+          <w:szCs w:val="24"/>
+        </w:rPr>
+      </w:pPr>
+      <w:r>
+        <w:rPr>
+          <w:rFonts w:ascii="Consolas" w:hAnsi="Consolas" w:cs="Consolas"/>
+          <w:sz w:val="24"/>
+          <w:szCs w:val="24"/>
+        </w:rPr>
+        <w:t xml:space="preserve">Involved in management of transportation of materials </w:t>
+      </w:r>
     </w:p>
     <w:p>
       <w:pPr>
         <w:pStyle w:val="ListParagraph"/>
         <w:numPr>
-          <w:ilvl w:val="2"/>
-          <w:numId w:val="12"/>
+          <w:ilvl w:val="0"/>
+          <w:numId w:val="14"/>
         </w:numPr>
-        <w:ind w:left="1440"/>
-        <w:rPr>
-          <w:rFonts w:ascii="Lucida Console" w:hAnsi="Lucida Console" w:cs="Arial"/>
-        </w:rPr>
-      </w:pPr>
-      <w:r>
-        <w:rPr>
-          <w:rFonts w:ascii="Lucida Console" w:hAnsi="Lucida Console" w:cs="Arial"/>
-        </w:rPr>
-        <w:t>Based in Norwalk, Ct</w:t>
+        <w:spacing w:after="0"/>
+        <w:ind w:left="1440" w:firstLine="0"/>
+        <w:rPr>
+          <w:rFonts w:ascii="Consolas" w:hAnsi="Consolas" w:cs="Consolas"/>
+          <w:b/>
+          <w:sz w:val="24"/>
+          <w:szCs w:val="24"/>
+        </w:rPr>
+      </w:pPr>
+      <w:r>
+        <w:rPr>
+          <w:rFonts w:ascii="Consolas" w:hAnsi="Consolas" w:cs="Consolas"/>
+          <w:sz w:val="24"/>
+          <w:szCs w:val="24"/>
+        </w:rPr>
+        <w:t>Helping customers navigate and fix simple PC issues</w:t>
       </w:r>
     </w:p>
     <w:p>
       <w:pPr>
-        <w:pStyle w:val="ListParagraph"/>
-        <w:numPr>
-          <w:ilvl w:val="2"/>
-          <w:numId w:val="12"/>
-        </w:numPr>
+        <w:spacing w:after="0"/>
         <w:ind w:left="1440"/>
         <w:rPr>
-          <w:rFonts w:ascii="Lucida Console" w:hAnsi="Lucida Console" w:cs="Arial"/>
-        </w:rPr>
-      </w:pPr>
-      <w:r>
-        <w:rPr>
-          <w:rFonts w:ascii="Lucida Console" w:hAnsi="Lucida Console" w:cs="Arial"/>
-        </w:rPr>
-        <w:t>Occupation:</w:t>
-      </w:r>
-    </w:p>
-    <w:p>
-      <w:pPr>
-        <w:pStyle w:val="ListParagraph"/>
-        <w:numPr>
-          <w:ilvl w:val="3"/>
-          <w:numId w:val="13"/>
-        </w:numPr>
-        <w:ind w:left="1800"/>
-        <w:rPr>
-          <w:rFonts w:ascii="Lucida Console" w:hAnsi="Lucida Console" w:cs="Arial"/>
-          <w:sz w:val="20"/>
-          <w:szCs w:val="20"/>
-        </w:rPr>
-      </w:pPr>
-      <w:r>
-        <w:rPr>
-          <w:rFonts w:ascii="Lucida Console" w:hAnsi="Lucida Console" w:cs="Arial"/>
-          <w:sz w:val="20"/>
-          <w:szCs w:val="20"/>
-        </w:rPr>
-        <w:t>Porter/Equipment transport</w:t>
-      </w:r>
-    </w:p>
-    <w:p>
-      <w:pPr>
-        <w:pStyle w:val="ListParagraph"/>
-        <w:numPr>
-          <w:ilvl w:val="6"/>
-          <w:numId w:val="13"/>
-        </w:numPr>
-        <w:ind w:left="2520"/>
-        <w:rPr>
-          <w:rFonts w:ascii="Lucida Console" w:hAnsi="Lucida Console" w:cs="Arial"/>
-          <w:sz w:val="20"/>
-          <w:szCs w:val="20"/>
-        </w:rPr>
-      </w:pPr>
-      <w:r>
-        <w:rPr>
-          <w:rFonts w:ascii="Lucida Console" w:hAnsi="Lucida Console" w:cs="Arial"/>
-          <w:sz w:val="20"/>
-          <w:szCs w:val="20"/>
-        </w:rPr>
-        <w:t>Worked from 2011-2013</w:t>
-      </w:r>
-    </w:p>
-    <w:p>
-      <w:pPr>
-        <w:rPr>
-          <w:rFonts w:ascii="Lucida Console" w:hAnsi="Lucida Console" w:cs="Arial"/>
+          <w:rFonts w:ascii="Consolas" w:hAnsi="Consolas" w:cs="Consolas"/>
+          <w:b/>
+          <w:sz w:val="24"/>
+          <w:szCs w:val="24"/>
         </w:rPr>
       </w:pPr>
     </w:p>
     <w:sectPr>
       <w:pgSz w:w="12240" w:h="15840"/>
-      <w:pgMar w:top="1440" w:right="1440" w:bottom="1440" w:left="1440" w:header="720" w:footer="720" w:gutter="0"/>
+      <w:pgMar w:top="720" w:right="720" w:bottom="720" w:left="720" w:header="720" w:footer="720" w:gutter="0"/>
       <w:cols w:space="720"/>
       <w:docGrid w:linePitch="360"/>
     </w:sectPr>
   </w:body>
 </w:document>
+</file>
+
+<file path=word/endnotes.xml><?xml version="1.0" encoding="utf-8"?>
+<w:endnotes xmlns:ve="http://schemas.openxmlformats.org/markup-compatibility/2006" xmlns:o="urn:schemas-microsoft-com:office:office" xmlns:r="http://schemas.openxmlformats.org/officeDocument/2006/relationships" xmlns:m="http://schemas.openxmlformats.org/officeDocument/2006/math" xmlns:v="urn:schemas-microsoft-com:vml" xmlns:wp="http://schemas.openxmlformats.org/drawingml/2006/wordprocessingDrawing" xmlns:w10="urn:schemas-microsoft-com:office:word" xmlns:w="http://schemas.openxmlformats.org/wordprocessingml/2006/main" xmlns:wne="http://schemas.microsoft.com/office/word/2006/wordml">
+  <w:endnote w:type="separator" w:id="0">
+    <w:p>
+      <w:pPr>
+        <w:spacing w:after="0" w:line="240" w:lineRule="auto"/>
+      </w:pPr>
+      <w:r>
+        <w:separator/>
+      </w:r>
+    </w:p>
+  </w:endnote>
+  <w:endnote w:type="continuationSeparator" w:id="1">
+    <w:p>
+      <w:pPr>
+        <w:spacing w:after="0" w:line="240" w:lineRule="auto"/>
+      </w:pPr>
+      <w:r>
+        <w:continuationSeparator/>
+      </w:r>
+    </w:p>
+  </w:endnote>
+</w:endnotes>
+</file>
+
+<file path=word/footnotes.xml><?xml version="1.0" encoding="utf-8"?>
+<w:footnotes xmlns:ve="http://schemas.openxmlformats.org/markup-compatibility/2006" xmlns:o="urn:schemas-microsoft-com:office:office" xmlns:r="http://schemas.openxmlformats.org/officeDocument/2006/relationships" xmlns:m="http://schemas.openxmlformats.org/officeDocument/2006/math" xmlns:v="urn:schemas-microsoft-com:vml" xmlns:wp="http://schemas.openxmlformats.org/drawingml/2006/wordprocessingDrawing" xmlns:w10="urn:schemas-microsoft-com:office:word" xmlns:w="http://schemas.openxmlformats.org/wordprocessingml/2006/main" xmlns:wne="http://schemas.microsoft.com/office/word/2006/wordml">
+  <w:footnote w:type="separator" w:id="0">
+    <w:p>
+      <w:pPr>
+        <w:spacing w:after="0" w:line="240" w:lineRule="auto"/>
+      </w:pPr>
+      <w:r>
+        <w:separator/>
+      </w:r>
+    </w:p>
+  </w:footnote>
+  <w:footnote w:type="continuationSeparator" w:id="1">
+    <w:p>
+      <w:pPr>
+        <w:spacing w:after="0" w:line="240" w:lineRule="auto"/>
+      </w:pPr>
+      <w:r>
+        <w:continuationSeparator/>
+      </w:r>
+    </w:p>
+  </w:footnote>
+</w:footnotes>
 </file>
 
 <file path=word/numbering.xml><?xml version="1.0" encoding="utf-8"?>
@@ -948,6 +1321,119 @@
     </w:lvl>
   </w:abstractNum>
   <w:abstractNum w:abstractNumId="2">
+    <w:nsid w:val="1BB5160D"/>
+    <w:multiLevelType w:val="hybridMultilevel"/>
+    <w:tmpl w:val="5F92F03C"/>
+    <w:lvl w:ilvl="0" w:tplc="04090009">
+      <w:start w:val="1"/>
+      <w:numFmt w:val="bullet"/>
+      <w:lvlText w:val=""/>
+      <w:lvlJc w:val="left"/>
+      <w:pPr>
+        <w:ind w:left="2160" w:hanging="360"/>
+      </w:pPr>
+      <w:rPr>
+        <w:rFonts w:ascii="Wingdings" w:hAnsi="Wingdings" w:hint="default"/>
+      </w:rPr>
+    </w:lvl>
+    <w:lvl w:ilvl="1" w:tplc="04090003">
+      <w:start w:val="1"/>
+      <w:numFmt w:val="bullet"/>
+      <w:lvlText w:val="o"/>
+      <w:lvlJc w:val="left"/>
+      <w:pPr>
+        <w:ind w:left="2880" w:hanging="360"/>
+      </w:pPr>
+      <w:rPr>
+        <w:rFonts w:ascii="Courier New" w:hAnsi="Courier New" w:cs="Courier New" w:hint="default"/>
+      </w:rPr>
+    </w:lvl>
+    <w:lvl w:ilvl="2" w:tplc="04090005">
+      <w:start w:val="1"/>
+      <w:numFmt w:val="bullet"/>
+      <w:lvlText w:val=""/>
+      <w:lvlJc w:val="left"/>
+      <w:pPr>
+        <w:ind w:left="3600" w:hanging="360"/>
+      </w:pPr>
+      <w:rPr>
+        <w:rFonts w:ascii="Wingdings" w:hAnsi="Wingdings" w:hint="default"/>
+      </w:rPr>
+    </w:lvl>
+    <w:lvl w:ilvl="3" w:tplc="04090001" w:tentative="1">
+      <w:start w:val="1"/>
+      <w:numFmt w:val="bullet"/>
+      <w:lvlText w:val=""/>
+      <w:lvlJc w:val="left"/>
+      <w:pPr>
+        <w:ind w:left="4320" w:hanging="360"/>
+      </w:pPr>
+      <w:rPr>
+        <w:rFonts w:ascii="Symbol" w:hAnsi="Symbol" w:hint="default"/>
+      </w:rPr>
+    </w:lvl>
+    <w:lvl w:ilvl="4" w:tplc="04090003" w:tentative="1">
+      <w:start w:val="1"/>
+      <w:numFmt w:val="bullet"/>
+      <w:lvlText w:val="o"/>
+      <w:lvlJc w:val="left"/>
+      <w:pPr>
+        <w:ind w:left="5040" w:hanging="360"/>
+      </w:pPr>
+      <w:rPr>
+        <w:rFonts w:ascii="Courier New" w:hAnsi="Courier New" w:cs="Courier New" w:hint="default"/>
+      </w:rPr>
+    </w:lvl>
+    <w:lvl w:ilvl="5" w:tplc="04090005" w:tentative="1">
+      <w:start w:val="1"/>
+      <w:numFmt w:val="bullet"/>
+      <w:lvlText w:val=""/>
+      <w:lvlJc w:val="left"/>
+      <w:pPr>
+        <w:ind w:left="5760" w:hanging="360"/>
+      </w:pPr>
+      <w:rPr>
+        <w:rFonts w:ascii="Wingdings" w:hAnsi="Wingdings" w:hint="default"/>
+      </w:rPr>
+    </w:lvl>
+    <w:lvl w:ilvl="6" w:tplc="04090001" w:tentative="1">
+      <w:start w:val="1"/>
+      <w:numFmt w:val="bullet"/>
+      <w:lvlText w:val=""/>
+      <w:lvlJc w:val="left"/>
+      <w:pPr>
+        <w:ind w:left="6480" w:hanging="360"/>
+      </w:pPr>
+      <w:rPr>
+        <w:rFonts w:ascii="Symbol" w:hAnsi="Symbol" w:hint="default"/>
+      </w:rPr>
+    </w:lvl>
+    <w:lvl w:ilvl="7" w:tplc="04090003" w:tentative="1">
+      <w:start w:val="1"/>
+      <w:numFmt w:val="bullet"/>
+      <w:lvlText w:val="o"/>
+      <w:lvlJc w:val="left"/>
+      <w:pPr>
+        <w:ind w:left="7200" w:hanging="360"/>
+      </w:pPr>
+      <w:rPr>
+        <w:rFonts w:ascii="Courier New" w:hAnsi="Courier New" w:cs="Courier New" w:hint="default"/>
+      </w:rPr>
+    </w:lvl>
+    <w:lvl w:ilvl="8" w:tplc="04090005" w:tentative="1">
+      <w:start w:val="1"/>
+      <w:numFmt w:val="bullet"/>
+      <w:lvlText w:val=""/>
+      <w:lvlJc w:val="left"/>
+      <w:pPr>
+        <w:ind w:left="7920" w:hanging="360"/>
+      </w:pPr>
+      <w:rPr>
+        <w:rFonts w:ascii="Wingdings" w:hAnsi="Wingdings" w:hint="default"/>
+      </w:rPr>
+    </w:lvl>
+  </w:abstractNum>
+  <w:abstractNum w:abstractNumId="3">
     <w:nsid w:val="1DC13447"/>
     <w:multiLevelType w:val="hybridMultilevel"/>
     <w:tmpl w:val="AFB64AC0"/>
@@ -1060,7 +1546,7 @@
       </w:rPr>
     </w:lvl>
   </w:abstractNum>
-  <w:abstractNum w:abstractNumId="3">
+  <w:abstractNum w:abstractNumId="4">
     <w:nsid w:val="27FC37AC"/>
     <w:multiLevelType w:val="hybridMultilevel"/>
     <w:tmpl w:val="DDC45506"/>
@@ -1076,7 +1562,7 @@
         <w:rFonts w:ascii="Wingdings" w:hAnsi="Wingdings" w:hint="default"/>
       </w:rPr>
     </w:lvl>
-    <w:lvl w:ilvl="1" w:tplc="04090003" w:tentative="1">
+    <w:lvl w:ilvl="1" w:tplc="04090003">
       <w:start w:val="1"/>
       <w:numFmt w:val="bullet"/>
       <w:lvlText w:val="o"/>
@@ -1173,7 +1659,7 @@
       </w:rPr>
     </w:lvl>
   </w:abstractNum>
-  <w:abstractNum w:abstractNumId="4">
+  <w:abstractNum w:abstractNumId="5">
     <w:nsid w:val="2CE86C97"/>
     <w:multiLevelType w:val="hybridMultilevel"/>
     <w:tmpl w:val="75A82DD8"/>
@@ -1286,7 +1772,7 @@
       </w:rPr>
     </w:lvl>
   </w:abstractNum>
-  <w:abstractNum w:abstractNumId="5">
+  <w:abstractNum w:abstractNumId="6">
     <w:nsid w:val="303A6747"/>
     <w:multiLevelType w:val="hybridMultilevel"/>
     <w:tmpl w:val="A6BAAC70"/>
@@ -1399,7 +1885,7 @@
       </w:rPr>
     </w:lvl>
   </w:abstractNum>
-  <w:abstractNum w:abstractNumId="6">
+  <w:abstractNum w:abstractNumId="7">
     <w:nsid w:val="355C3E04"/>
     <w:multiLevelType w:val="hybridMultilevel"/>
     <w:tmpl w:val="B0FADCFE"/>
@@ -1512,7 +1998,7 @@
       </w:rPr>
     </w:lvl>
   </w:abstractNum>
-  <w:abstractNum w:abstractNumId="7">
+  <w:abstractNum w:abstractNumId="8">
     <w:nsid w:val="45F62854"/>
     <w:multiLevelType w:val="hybridMultilevel"/>
     <w:tmpl w:val="AF32C0E8"/>
@@ -1625,7 +2111,7 @@
       </w:rPr>
     </w:lvl>
   </w:abstractNum>
-  <w:abstractNum w:abstractNumId="8">
+  <w:abstractNum w:abstractNumId="9">
     <w:nsid w:val="47AE122B"/>
     <w:multiLevelType w:val="hybridMultilevel"/>
     <w:tmpl w:val="57C6E39C"/>
@@ -1738,7 +2224,7 @@
       </w:rPr>
     </w:lvl>
   </w:abstractNum>
-  <w:abstractNum w:abstractNumId="9">
+  <w:abstractNum w:abstractNumId="10">
     <w:nsid w:val="4DE21259"/>
     <w:multiLevelType w:val="hybridMultilevel"/>
     <w:tmpl w:val="2EBC614E"/>
@@ -1851,7 +2337,120 @@
       </w:rPr>
     </w:lvl>
   </w:abstractNum>
-  <w:abstractNum w:abstractNumId="10">
+  <w:abstractNum w:abstractNumId="11">
+    <w:nsid w:val="55851434"/>
+    <w:multiLevelType w:val="hybridMultilevel"/>
+    <w:tmpl w:val="6D62DEEC"/>
+    <w:lvl w:ilvl="0" w:tplc="04090009">
+      <w:start w:val="1"/>
+      <w:numFmt w:val="bullet"/>
+      <w:lvlText w:val=""/>
+      <w:lvlJc w:val="left"/>
+      <w:pPr>
+        <w:ind w:left="3960" w:hanging="360"/>
+      </w:pPr>
+      <w:rPr>
+        <w:rFonts w:ascii="Wingdings" w:hAnsi="Wingdings" w:hint="default"/>
+      </w:rPr>
+    </w:lvl>
+    <w:lvl w:ilvl="1" w:tplc="04090003" w:tentative="1">
+      <w:start w:val="1"/>
+      <w:numFmt w:val="bullet"/>
+      <w:lvlText w:val="o"/>
+      <w:lvlJc w:val="left"/>
+      <w:pPr>
+        <w:ind w:left="4680" w:hanging="360"/>
+      </w:pPr>
+      <w:rPr>
+        <w:rFonts w:ascii="Courier New" w:hAnsi="Courier New" w:cs="Courier New" w:hint="default"/>
+      </w:rPr>
+    </w:lvl>
+    <w:lvl w:ilvl="2" w:tplc="04090005" w:tentative="1">
+      <w:start w:val="1"/>
+      <w:numFmt w:val="bullet"/>
+      <w:lvlText w:val=""/>
+      <w:lvlJc w:val="left"/>
+      <w:pPr>
+        <w:ind w:left="5400" w:hanging="360"/>
+      </w:pPr>
+      <w:rPr>
+        <w:rFonts w:ascii="Wingdings" w:hAnsi="Wingdings" w:hint="default"/>
+      </w:rPr>
+    </w:lvl>
+    <w:lvl w:ilvl="3" w:tplc="04090001" w:tentative="1">
+      <w:start w:val="1"/>
+      <w:numFmt w:val="bullet"/>
+      <w:lvlText w:val=""/>
+      <w:lvlJc w:val="left"/>
+      <w:pPr>
+        <w:ind w:left="6120" w:hanging="360"/>
+      </w:pPr>
+      <w:rPr>
+        <w:rFonts w:ascii="Symbol" w:hAnsi="Symbol" w:hint="default"/>
+      </w:rPr>
+    </w:lvl>
+    <w:lvl w:ilvl="4" w:tplc="04090003" w:tentative="1">
+      <w:start w:val="1"/>
+      <w:numFmt w:val="bullet"/>
+      <w:lvlText w:val="o"/>
+      <w:lvlJc w:val="left"/>
+      <w:pPr>
+        <w:ind w:left="6840" w:hanging="360"/>
+      </w:pPr>
+      <w:rPr>
+        <w:rFonts w:ascii="Courier New" w:hAnsi="Courier New" w:cs="Courier New" w:hint="default"/>
+      </w:rPr>
+    </w:lvl>
+    <w:lvl w:ilvl="5" w:tplc="04090005" w:tentative="1">
+      <w:start w:val="1"/>
+      <w:numFmt w:val="bullet"/>
+      <w:lvlText w:val=""/>
+      <w:lvlJc w:val="left"/>
+      <w:pPr>
+        <w:ind w:left="7560" w:hanging="360"/>
+      </w:pPr>
+      <w:rPr>
+        <w:rFonts w:ascii="Wingdings" w:hAnsi="Wingdings" w:hint="default"/>
+      </w:rPr>
+    </w:lvl>
+    <w:lvl w:ilvl="6" w:tplc="04090001" w:tentative="1">
+      <w:start w:val="1"/>
+      <w:numFmt w:val="bullet"/>
+      <w:lvlText w:val=""/>
+      <w:lvlJc w:val="left"/>
+      <w:pPr>
+        <w:ind w:left="8280" w:hanging="360"/>
+      </w:pPr>
+      <w:rPr>
+        <w:rFonts w:ascii="Symbol" w:hAnsi="Symbol" w:hint="default"/>
+      </w:rPr>
+    </w:lvl>
+    <w:lvl w:ilvl="7" w:tplc="04090003" w:tentative="1">
+      <w:start w:val="1"/>
+      <w:numFmt w:val="bullet"/>
+      <w:lvlText w:val="o"/>
+      <w:lvlJc w:val="left"/>
+      <w:pPr>
+        <w:ind w:left="9000" w:hanging="360"/>
+      </w:pPr>
+      <w:rPr>
+        <w:rFonts w:ascii="Courier New" w:hAnsi="Courier New" w:cs="Courier New" w:hint="default"/>
+      </w:rPr>
+    </w:lvl>
+    <w:lvl w:ilvl="8" w:tplc="04090005" w:tentative="1">
+      <w:start w:val="1"/>
+      <w:numFmt w:val="bullet"/>
+      <w:lvlText w:val=""/>
+      <w:lvlJc w:val="left"/>
+      <w:pPr>
+        <w:ind w:left="9720" w:hanging="360"/>
+      </w:pPr>
+      <w:rPr>
+        <w:rFonts w:ascii="Wingdings" w:hAnsi="Wingdings" w:hint="default"/>
+      </w:rPr>
+    </w:lvl>
+  </w:abstractNum>
+  <w:abstractNum w:abstractNumId="12">
     <w:nsid w:val="5AE3705B"/>
     <w:multiLevelType w:val="hybridMultilevel"/>
     <w:tmpl w:val="4A3A0E9C"/>
@@ -1867,13 +2466,126 @@
         <w:rFonts w:ascii="Wingdings" w:hAnsi="Wingdings" w:hint="default"/>
       </w:rPr>
     </w:lvl>
+    <w:lvl w:ilvl="1" w:tplc="04090003">
+      <w:start w:val="1"/>
+      <w:numFmt w:val="bullet"/>
+      <w:lvlText w:val="o"/>
+      <w:lvlJc w:val="left"/>
+      <w:pPr>
+        <w:ind w:left="1440" w:hanging="360"/>
+      </w:pPr>
+      <w:rPr>
+        <w:rFonts w:ascii="Courier New" w:hAnsi="Courier New" w:cs="Courier New" w:hint="default"/>
+      </w:rPr>
+    </w:lvl>
+    <w:lvl w:ilvl="2" w:tplc="04090005" w:tentative="1">
+      <w:start w:val="1"/>
+      <w:numFmt w:val="bullet"/>
+      <w:lvlText w:val=""/>
+      <w:lvlJc w:val="left"/>
+      <w:pPr>
+        <w:ind w:left="2160" w:hanging="360"/>
+      </w:pPr>
+      <w:rPr>
+        <w:rFonts w:ascii="Wingdings" w:hAnsi="Wingdings" w:hint="default"/>
+      </w:rPr>
+    </w:lvl>
+    <w:lvl w:ilvl="3" w:tplc="04090001">
+      <w:start w:val="1"/>
+      <w:numFmt w:val="bullet"/>
+      <w:lvlText w:val=""/>
+      <w:lvlJc w:val="left"/>
+      <w:pPr>
+        <w:ind w:left="2880" w:hanging="360"/>
+      </w:pPr>
+      <w:rPr>
+        <w:rFonts w:ascii="Symbol" w:hAnsi="Symbol" w:hint="default"/>
+      </w:rPr>
+    </w:lvl>
+    <w:lvl w:ilvl="4" w:tplc="04090003">
+      <w:start w:val="1"/>
+      <w:numFmt w:val="bullet"/>
+      <w:lvlText w:val="o"/>
+      <w:lvlJc w:val="left"/>
+      <w:pPr>
+        <w:ind w:left="3600" w:hanging="360"/>
+      </w:pPr>
+      <w:rPr>
+        <w:rFonts w:ascii="Courier New" w:hAnsi="Courier New" w:cs="Courier New" w:hint="default"/>
+      </w:rPr>
+    </w:lvl>
+    <w:lvl w:ilvl="5" w:tplc="04090005">
+      <w:start w:val="1"/>
+      <w:numFmt w:val="bullet"/>
+      <w:lvlText w:val=""/>
+      <w:lvlJc w:val="left"/>
+      <w:pPr>
+        <w:ind w:left="4320" w:hanging="360"/>
+      </w:pPr>
+      <w:rPr>
+        <w:rFonts w:ascii="Wingdings" w:hAnsi="Wingdings" w:hint="default"/>
+      </w:rPr>
+    </w:lvl>
+    <w:lvl w:ilvl="6" w:tplc="04090001">
+      <w:start w:val="1"/>
+      <w:numFmt w:val="bullet"/>
+      <w:lvlText w:val=""/>
+      <w:lvlJc w:val="left"/>
+      <w:pPr>
+        <w:ind w:left="5040" w:hanging="360"/>
+      </w:pPr>
+      <w:rPr>
+        <w:rFonts w:ascii="Symbol" w:hAnsi="Symbol" w:hint="default"/>
+      </w:rPr>
+    </w:lvl>
+    <w:lvl w:ilvl="7" w:tplc="04090003" w:tentative="1">
+      <w:start w:val="1"/>
+      <w:numFmt w:val="bullet"/>
+      <w:lvlText w:val="o"/>
+      <w:lvlJc w:val="left"/>
+      <w:pPr>
+        <w:ind w:left="5760" w:hanging="360"/>
+      </w:pPr>
+      <w:rPr>
+        <w:rFonts w:ascii="Courier New" w:hAnsi="Courier New" w:cs="Courier New" w:hint="default"/>
+      </w:rPr>
+    </w:lvl>
+    <w:lvl w:ilvl="8" w:tplc="04090005" w:tentative="1">
+      <w:start w:val="1"/>
+      <w:numFmt w:val="bullet"/>
+      <w:lvlText w:val=""/>
+      <w:lvlJc w:val="left"/>
+      <w:pPr>
+        <w:ind w:left="6480" w:hanging="360"/>
+      </w:pPr>
+      <w:rPr>
+        <w:rFonts w:ascii="Wingdings" w:hAnsi="Wingdings" w:hint="default"/>
+      </w:rPr>
+    </w:lvl>
+  </w:abstractNum>
+  <w:abstractNum w:abstractNumId="13">
+    <w:nsid w:val="5D815A6A"/>
+    <w:multiLevelType w:val="hybridMultilevel"/>
+    <w:tmpl w:val="CCCAF820"/>
+    <w:lvl w:ilvl="0" w:tplc="04090009">
+      <w:start w:val="1"/>
+      <w:numFmt w:val="bullet"/>
+      <w:lvlText w:val=""/>
+      <w:lvlJc w:val="left"/>
+      <w:pPr>
+        <w:ind w:left="1080" w:hanging="360"/>
+      </w:pPr>
+      <w:rPr>
+        <w:rFonts w:ascii="Wingdings" w:hAnsi="Wingdings" w:hint="default"/>
+      </w:rPr>
+    </w:lvl>
     <w:lvl w:ilvl="1" w:tplc="04090003" w:tentative="1">
       <w:start w:val="1"/>
       <w:numFmt w:val="bullet"/>
       <w:lvlText w:val="o"/>
       <w:lvlJc w:val="left"/>
       <w:pPr>
-        <w:ind w:left="1440" w:hanging="360"/>
+        <w:ind w:left="1800" w:hanging="360"/>
       </w:pPr>
       <w:rPr>
         <w:rFonts w:ascii="Courier New" w:hAnsi="Courier New" w:cs="Courier New" w:hint="default"/>
@@ -1885,55 +2597,55 @@
       <w:lvlText w:val=""/>
       <w:lvlJc w:val="left"/>
       <w:pPr>
-        <w:ind w:left="2160" w:hanging="360"/>
-      </w:pPr>
-      <w:rPr>
-        <w:rFonts w:ascii="Wingdings" w:hAnsi="Wingdings" w:hint="default"/>
-      </w:rPr>
-    </w:lvl>
-    <w:lvl w:ilvl="3" w:tplc="04090001">
+        <w:ind w:left="2520" w:hanging="360"/>
+      </w:pPr>
+      <w:rPr>
+        <w:rFonts w:ascii="Wingdings" w:hAnsi="Wingdings" w:hint="default"/>
+      </w:rPr>
+    </w:lvl>
+    <w:lvl w:ilvl="3" w:tplc="04090001" w:tentative="1">
       <w:start w:val="1"/>
       <w:numFmt w:val="bullet"/>
       <w:lvlText w:val=""/>
       <w:lvlJc w:val="left"/>
       <w:pPr>
-        <w:ind w:left="2880" w:hanging="360"/>
+        <w:ind w:left="3240" w:hanging="360"/>
       </w:pPr>
       <w:rPr>
         <w:rFonts w:ascii="Symbol" w:hAnsi="Symbol" w:hint="default"/>
       </w:rPr>
     </w:lvl>
-    <w:lvl w:ilvl="4" w:tplc="04090003">
-      <w:start w:val="1"/>
-      <w:numFmt w:val="bullet"/>
-      <w:lvlText w:val="o"/>
-      <w:lvlJc w:val="left"/>
-      <w:pPr>
-        <w:ind w:left="3600" w:hanging="360"/>
-      </w:pPr>
-      <w:rPr>
-        <w:rFonts w:ascii="Courier New" w:hAnsi="Courier New" w:cs="Courier New" w:hint="default"/>
-      </w:rPr>
-    </w:lvl>
-    <w:lvl w:ilvl="5" w:tplc="04090005">
-      <w:start w:val="1"/>
-      <w:numFmt w:val="bullet"/>
-      <w:lvlText w:val=""/>
-      <w:lvlJc w:val="left"/>
-      <w:pPr>
-        <w:ind w:left="4320" w:hanging="360"/>
-      </w:pPr>
-      <w:rPr>
-        <w:rFonts w:ascii="Wingdings" w:hAnsi="Wingdings" w:hint="default"/>
-      </w:rPr>
-    </w:lvl>
-    <w:lvl w:ilvl="6" w:tplc="04090001">
+    <w:lvl w:ilvl="4" w:tplc="04090003" w:tentative="1">
+      <w:start w:val="1"/>
+      <w:numFmt w:val="bullet"/>
+      <w:lvlText w:val="o"/>
+      <w:lvlJc w:val="left"/>
+      <w:pPr>
+        <w:ind w:left="3960" w:hanging="360"/>
+      </w:pPr>
+      <w:rPr>
+        <w:rFonts w:ascii="Courier New" w:hAnsi="Courier New" w:cs="Courier New" w:hint="default"/>
+      </w:rPr>
+    </w:lvl>
+    <w:lvl w:ilvl="5" w:tplc="04090005" w:tentative="1">
+      <w:start w:val="1"/>
+      <w:numFmt w:val="bullet"/>
+      <w:lvlText w:val=""/>
+      <w:lvlJc w:val="left"/>
+      <w:pPr>
+        <w:ind w:left="4680" w:hanging="360"/>
+      </w:pPr>
+      <w:rPr>
+        <w:rFonts w:ascii="Wingdings" w:hAnsi="Wingdings" w:hint="default"/>
+      </w:rPr>
+    </w:lvl>
+    <w:lvl w:ilvl="6" w:tplc="04090001" w:tentative="1">
       <w:start w:val="1"/>
       <w:numFmt w:val="bullet"/>
       <w:lvlText w:val=""/>
       <w:lvlJc w:val="left"/>
       <w:pPr>
-        <w:ind w:left="5040" w:hanging="360"/>
+        <w:ind w:left="5400" w:hanging="360"/>
       </w:pPr>
       <w:rPr>
         <w:rFonts w:ascii="Symbol" w:hAnsi="Symbol" w:hint="default"/>
@@ -1945,7 +2657,7 @@
       <w:lvlText w:val="o"/>
       <w:lvlJc w:val="left"/>
       <w:pPr>
-        <w:ind w:left="5760" w:hanging="360"/>
+        <w:ind w:left="6120" w:hanging="360"/>
       </w:pPr>
       <w:rPr>
         <w:rFonts w:ascii="Courier New" w:hAnsi="Courier New" w:cs="Courier New" w:hint="default"/>
@@ -1957,14 +2669,14 @@
       <w:lvlText w:val=""/>
       <w:lvlJc w:val="left"/>
       <w:pPr>
-        <w:ind w:left="6480" w:hanging="360"/>
+        <w:ind w:left="6840" w:hanging="360"/>
       </w:pPr>
       <w:rPr>
         <w:rFonts w:ascii="Wingdings" w:hAnsi="Wingdings" w:hint="default"/>
       </w:rPr>
     </w:lvl>
   </w:abstractNum>
-  <w:abstractNum w:abstractNumId="11">
+  <w:abstractNum w:abstractNumId="14">
     <w:nsid w:val="5E256D82"/>
     <w:multiLevelType w:val="hybridMultilevel"/>
     <w:tmpl w:val="ADDA2138"/>
@@ -2077,7 +2789,120 @@
       </w:rPr>
     </w:lvl>
   </w:abstractNum>
-  <w:abstractNum w:abstractNumId="12">
+  <w:abstractNum w:abstractNumId="15">
+    <w:nsid w:val="5E535D34"/>
+    <w:multiLevelType w:val="hybridMultilevel"/>
+    <w:tmpl w:val="ABAC7B9A"/>
+    <w:lvl w:ilvl="0" w:tplc="04090009">
+      <w:start w:val="1"/>
+      <w:numFmt w:val="bullet"/>
+      <w:lvlText w:val=""/>
+      <w:lvlJc w:val="left"/>
+      <w:pPr>
+        <w:ind w:left="2880" w:hanging="360"/>
+      </w:pPr>
+      <w:rPr>
+        <w:rFonts w:ascii="Wingdings" w:hAnsi="Wingdings" w:hint="default"/>
+      </w:rPr>
+    </w:lvl>
+    <w:lvl w:ilvl="1" w:tplc="04090003" w:tentative="1">
+      <w:start w:val="1"/>
+      <w:numFmt w:val="bullet"/>
+      <w:lvlText w:val="o"/>
+      <w:lvlJc w:val="left"/>
+      <w:pPr>
+        <w:ind w:left="3600" w:hanging="360"/>
+      </w:pPr>
+      <w:rPr>
+        <w:rFonts w:ascii="Courier New" w:hAnsi="Courier New" w:cs="Courier New" w:hint="default"/>
+      </w:rPr>
+    </w:lvl>
+    <w:lvl w:ilvl="2" w:tplc="04090005" w:tentative="1">
+      <w:start w:val="1"/>
+      <w:numFmt w:val="bullet"/>
+      <w:lvlText w:val=""/>
+      <w:lvlJc w:val="left"/>
+      <w:pPr>
+        <w:ind w:left="4320" w:hanging="360"/>
+      </w:pPr>
+      <w:rPr>
+        <w:rFonts w:ascii="Wingdings" w:hAnsi="Wingdings" w:hint="default"/>
+      </w:rPr>
+    </w:lvl>
+    <w:lvl w:ilvl="3" w:tplc="04090001" w:tentative="1">
+      <w:start w:val="1"/>
+      <w:numFmt w:val="bullet"/>
+      <w:lvlText w:val=""/>
+      <w:lvlJc w:val="left"/>
+      <w:pPr>
+        <w:ind w:left="5040" w:hanging="360"/>
+      </w:pPr>
+      <w:rPr>
+        <w:rFonts w:ascii="Symbol" w:hAnsi="Symbol" w:hint="default"/>
+      </w:rPr>
+    </w:lvl>
+    <w:lvl w:ilvl="4" w:tplc="04090003" w:tentative="1">
+      <w:start w:val="1"/>
+      <w:numFmt w:val="bullet"/>
+      <w:lvlText w:val="o"/>
+      <w:lvlJc w:val="left"/>
+      <w:pPr>
+        <w:ind w:left="5760" w:hanging="360"/>
+      </w:pPr>
+      <w:rPr>
+        <w:rFonts w:ascii="Courier New" w:hAnsi="Courier New" w:cs="Courier New" w:hint="default"/>
+      </w:rPr>
+    </w:lvl>
+    <w:lvl w:ilvl="5" w:tplc="04090005" w:tentative="1">
+      <w:start w:val="1"/>
+      <w:numFmt w:val="bullet"/>
+      <w:lvlText w:val=""/>
+      <w:lvlJc w:val="left"/>
+      <w:pPr>
+        <w:ind w:left="6480" w:hanging="360"/>
+      </w:pPr>
+      <w:rPr>
+        <w:rFonts w:ascii="Wingdings" w:hAnsi="Wingdings" w:hint="default"/>
+      </w:rPr>
+    </w:lvl>
+    <w:lvl w:ilvl="6" w:tplc="04090001" w:tentative="1">
+      <w:start w:val="1"/>
+      <w:numFmt w:val="bullet"/>
+      <w:lvlText w:val=""/>
+      <w:lvlJc w:val="left"/>
+      <w:pPr>
+        <w:ind w:left="7200" w:hanging="360"/>
+      </w:pPr>
+      <w:rPr>
+        <w:rFonts w:ascii="Symbol" w:hAnsi="Symbol" w:hint="default"/>
+      </w:rPr>
+    </w:lvl>
+    <w:lvl w:ilvl="7" w:tplc="04090003" w:tentative="1">
+      <w:start w:val="1"/>
+      <w:numFmt w:val="bullet"/>
+      <w:lvlText w:val="o"/>
+      <w:lvlJc w:val="left"/>
+      <w:pPr>
+        <w:ind w:left="7920" w:hanging="360"/>
+      </w:pPr>
+      <w:rPr>
+        <w:rFonts w:ascii="Courier New" w:hAnsi="Courier New" w:cs="Courier New" w:hint="default"/>
+      </w:rPr>
+    </w:lvl>
+    <w:lvl w:ilvl="8" w:tplc="04090005" w:tentative="1">
+      <w:start w:val="1"/>
+      <w:numFmt w:val="bullet"/>
+      <w:lvlText w:val=""/>
+      <w:lvlJc w:val="left"/>
+      <w:pPr>
+        <w:ind w:left="8640" w:hanging="360"/>
+      </w:pPr>
+      <w:rPr>
+        <w:rFonts w:ascii="Wingdings" w:hAnsi="Wingdings" w:hint="default"/>
+      </w:rPr>
+    </w:lvl>
+  </w:abstractNum>
+  <w:abstractNum w:abstractNumId="16">
     <w:nsid w:val="6DAE7FAE"/>
     <w:multiLevelType w:val="hybridMultilevel"/>
     <w:tmpl w:val="33CA35DC"/>
@@ -2191,43 +3016,55 @@
     </w:lvl>
   </w:abstractNum>
   <w:num w:numId="1">
-    <w:abstractNumId w:val="6"/>
+    <w:abstractNumId w:val="7"/>
   </w:num>
   <w:num w:numId="2">
     <w:abstractNumId w:val="0"/>
   </w:num>
   <w:num w:numId="3">
-    <w:abstractNumId w:val="4"/>
+    <w:abstractNumId w:val="5"/>
   </w:num>
   <w:num w:numId="4">
-    <w:abstractNumId w:val="2"/>
+    <w:abstractNumId w:val="3"/>
   </w:num>
   <w:num w:numId="5">
-    <w:abstractNumId w:val="8"/>
+    <w:abstractNumId w:val="9"/>
   </w:num>
   <w:num w:numId="6">
     <w:abstractNumId w:val="1"/>
   </w:num>
   <w:num w:numId="7">
-    <w:abstractNumId w:val="11"/>
+    <w:abstractNumId w:val="14"/>
   </w:num>
   <w:num w:numId="8">
-    <w:abstractNumId w:val="7"/>
+    <w:abstractNumId w:val="8"/>
   </w:num>
   <w:num w:numId="9">
-    <w:abstractNumId w:val="5"/>
+    <w:abstractNumId w:val="6"/>
   </w:num>
   <w:num w:numId="10">
-    <w:abstractNumId w:val="9"/>
+    <w:abstractNumId w:val="10"/>
   </w:num>
   <w:num w:numId="11">
-    <w:abstractNumId w:val="3"/>
+    <w:abstractNumId w:val="4"/>
   </w:num>
   <w:num w:numId="12">
+    <w:abstractNumId w:val="16"/>
+  </w:num>
+  <w:num w:numId="13">
     <w:abstractNumId w:val="12"/>
   </w:num>
-  <w:num w:numId="13">
-    <w:abstractNumId w:val="10"/>
+  <w:num w:numId="14">
+    <w:abstractNumId w:val="2"/>
+  </w:num>
+  <w:num w:numId="15">
+    <w:abstractNumId w:val="13"/>
+  </w:num>
+  <w:num w:numId="16">
+    <w:abstractNumId w:val="15"/>
+  </w:num>
+  <w:num w:numId="17">
+    <w:abstractNumId w:val="11"/>
   </w:num>
 </w:numbering>
 </file>
@@ -2237,15 +3074,15 @@
   <w:docDefaults>
     <w:rPrDefault>
       <w:rPr>
-        <w:rFonts w:asciiTheme="minorHAnsi" w:eastAsiaTheme="minorHAnsi" w:hAnsiTheme="minorHAnsi" w:cstheme="minorBidi"/>
+        <w:rFonts w:asciiTheme="minorHAnsi" w:eastAsiaTheme="minorEastAsia" w:hAnsiTheme="minorHAnsi" w:cstheme="minorBidi"/>
         <w:sz w:val="22"/>
         <w:szCs w:val="22"/>
-        <w:lang w:val="en-US" w:eastAsia="en-US" w:bidi="ar-SA"/>
+        <w:lang w:val="en-US" w:eastAsia="en-US" w:bidi="en-US"/>
       </w:rPr>
     </w:rPrDefault>
     <w:pPrDefault>
       <w:pPr>
-        <w:spacing w:after="200" w:line="276" w:lineRule="auto"/>
+        <w:spacing w:after="200" w:line="288" w:lineRule="auto"/>
       </w:pPr>
     </w:pPrDefault>
   </w:docDefaults>
@@ -2391,7 +3228,251 @@
   <w:style w:type="paragraph" w:default="1" w:styleId="Normal">
     <w:name w:val="Normal"/>
     <w:qFormat/>
-    <w:rsid w:val="00A50AA9"/>
+    <w:rsid w:val="00E17248"/>
+    <w:rPr>
+      <w:i/>
+      <w:iCs/>
+      <w:sz w:val="20"/>
+      <w:szCs w:val="20"/>
+    </w:rPr>
+  </w:style>
+  <w:style w:type="paragraph" w:styleId="Heading1">
+    <w:name w:val="heading 1"/>
+    <w:basedOn w:val="Normal"/>
+    <w:next w:val="Normal"/>
+    <w:link w:val="Heading1Char"/>
+    <w:uiPriority w:val="9"/>
+    <w:qFormat/>
+    <w:rsid w:val="00E17248"/>
+    <w:pPr>
+      <w:pBdr>
+        <w:top w:val="single" w:sz="8" w:space="0" w:color="C0504D" w:themeColor="accent2"/>
+        <w:left w:val="single" w:sz="8" w:space="0" w:color="C0504D" w:themeColor="accent2"/>
+        <w:bottom w:val="single" w:sz="8" w:space="0" w:color="C0504D" w:themeColor="accent2"/>
+        <w:right w:val="single" w:sz="8" w:space="0" w:color="C0504D" w:themeColor="accent2"/>
+      </w:pBdr>
+      <w:shd w:val="clear" w:color="auto" w:fill="F2DBDB" w:themeFill="accent2" w:themeFillTint="33"/>
+      <w:spacing w:before="480" w:after="100" w:line="269" w:lineRule="auto"/>
+      <w:contextualSpacing/>
+      <w:outlineLvl w:val="0"/>
+    </w:pPr>
+    <w:rPr>
+      <w:rFonts w:asciiTheme="majorHAnsi" w:eastAsiaTheme="majorEastAsia" w:hAnsiTheme="majorHAnsi" w:cstheme="majorBidi"/>
+      <w:b/>
+      <w:bCs/>
+      <w:color w:val="622423" w:themeColor="accent2" w:themeShade="7F"/>
+      <w:sz w:val="22"/>
+      <w:szCs w:val="22"/>
+    </w:rPr>
+  </w:style>
+  <w:style w:type="paragraph" w:styleId="Heading2">
+    <w:name w:val="heading 2"/>
+    <w:basedOn w:val="Normal"/>
+    <w:next w:val="Normal"/>
+    <w:link w:val="Heading2Char"/>
+    <w:uiPriority w:val="9"/>
+    <w:unhideWhenUsed/>
+    <w:qFormat/>
+    <w:rsid w:val="00E17248"/>
+    <w:pPr>
+      <w:pBdr>
+        <w:top w:val="single" w:sz="4" w:space="0" w:color="C0504D" w:themeColor="accent2"/>
+        <w:left w:val="single" w:sz="48" w:space="2" w:color="C0504D" w:themeColor="accent2"/>
+        <w:bottom w:val="single" w:sz="4" w:space="0" w:color="C0504D" w:themeColor="accent2"/>
+        <w:right w:val="single" w:sz="4" w:space="4" w:color="C0504D" w:themeColor="accent2"/>
+      </w:pBdr>
+      <w:spacing w:before="200" w:after="100" w:line="269" w:lineRule="auto"/>
+      <w:ind w:left="144"/>
+      <w:contextualSpacing/>
+      <w:outlineLvl w:val="1"/>
+    </w:pPr>
+    <w:rPr>
+      <w:rFonts w:asciiTheme="majorHAnsi" w:eastAsiaTheme="majorEastAsia" w:hAnsiTheme="majorHAnsi" w:cstheme="majorBidi"/>
+      <w:b/>
+      <w:bCs/>
+      <w:color w:val="943634" w:themeColor="accent2" w:themeShade="BF"/>
+      <w:sz w:val="22"/>
+      <w:szCs w:val="22"/>
+    </w:rPr>
+  </w:style>
+  <w:style w:type="paragraph" w:styleId="Heading3">
+    <w:name w:val="heading 3"/>
+    <w:basedOn w:val="Normal"/>
+    <w:next w:val="Normal"/>
+    <w:link w:val="Heading3Char"/>
+    <w:uiPriority w:val="9"/>
+    <w:semiHidden/>
+    <w:unhideWhenUsed/>
+    <w:qFormat/>
+    <w:rsid w:val="00E17248"/>
+    <w:pPr>
+      <w:pBdr>
+        <w:left w:val="single" w:sz="48" w:space="2" w:color="C0504D" w:themeColor="accent2"/>
+        <w:bottom w:val="single" w:sz="4" w:space="0" w:color="C0504D" w:themeColor="accent2"/>
+      </w:pBdr>
+      <w:spacing w:before="200" w:after="100" w:line="240" w:lineRule="auto"/>
+      <w:ind w:left="144"/>
+      <w:contextualSpacing/>
+      <w:outlineLvl w:val="2"/>
+    </w:pPr>
+    <w:rPr>
+      <w:rFonts w:asciiTheme="majorHAnsi" w:eastAsiaTheme="majorEastAsia" w:hAnsiTheme="majorHAnsi" w:cstheme="majorBidi"/>
+      <w:b/>
+      <w:bCs/>
+      <w:color w:val="943634" w:themeColor="accent2" w:themeShade="BF"/>
+      <w:sz w:val="22"/>
+      <w:szCs w:val="22"/>
+    </w:rPr>
+  </w:style>
+  <w:style w:type="paragraph" w:styleId="Heading4">
+    <w:name w:val="heading 4"/>
+    <w:basedOn w:val="Normal"/>
+    <w:next w:val="Normal"/>
+    <w:link w:val="Heading4Char"/>
+    <w:uiPriority w:val="9"/>
+    <w:semiHidden/>
+    <w:unhideWhenUsed/>
+    <w:qFormat/>
+    <w:rsid w:val="00E17248"/>
+    <w:pPr>
+      <w:pBdr>
+        <w:left w:val="single" w:sz="4" w:space="2" w:color="C0504D" w:themeColor="accent2"/>
+        <w:bottom w:val="single" w:sz="4" w:space="2" w:color="C0504D" w:themeColor="accent2"/>
+      </w:pBdr>
+      <w:spacing w:before="200" w:after="100" w:line="240" w:lineRule="auto"/>
+      <w:ind w:left="86"/>
+      <w:contextualSpacing/>
+      <w:outlineLvl w:val="3"/>
+    </w:pPr>
+    <w:rPr>
+      <w:rFonts w:asciiTheme="majorHAnsi" w:eastAsiaTheme="majorEastAsia" w:hAnsiTheme="majorHAnsi" w:cstheme="majorBidi"/>
+      <w:b/>
+      <w:bCs/>
+      <w:color w:val="943634" w:themeColor="accent2" w:themeShade="BF"/>
+      <w:sz w:val="22"/>
+      <w:szCs w:val="22"/>
+    </w:rPr>
+  </w:style>
+  <w:style w:type="paragraph" w:styleId="Heading5">
+    <w:name w:val="heading 5"/>
+    <w:basedOn w:val="Normal"/>
+    <w:next w:val="Normal"/>
+    <w:link w:val="Heading5Char"/>
+    <w:uiPriority w:val="9"/>
+    <w:semiHidden/>
+    <w:unhideWhenUsed/>
+    <w:qFormat/>
+    <w:rsid w:val="00E17248"/>
+    <w:pPr>
+      <w:pBdr>
+        <w:left w:val="dotted" w:sz="4" w:space="2" w:color="C0504D" w:themeColor="accent2"/>
+        <w:bottom w:val="dotted" w:sz="4" w:space="2" w:color="C0504D" w:themeColor="accent2"/>
+      </w:pBdr>
+      <w:spacing w:before="200" w:after="100" w:line="240" w:lineRule="auto"/>
+      <w:ind w:left="86"/>
+      <w:contextualSpacing/>
+      <w:outlineLvl w:val="4"/>
+    </w:pPr>
+    <w:rPr>
+      <w:rFonts w:asciiTheme="majorHAnsi" w:eastAsiaTheme="majorEastAsia" w:hAnsiTheme="majorHAnsi" w:cstheme="majorBidi"/>
+      <w:b/>
+      <w:bCs/>
+      <w:color w:val="943634" w:themeColor="accent2" w:themeShade="BF"/>
+      <w:sz w:val="22"/>
+      <w:szCs w:val="22"/>
+    </w:rPr>
+  </w:style>
+  <w:style w:type="paragraph" w:styleId="Heading6">
+    <w:name w:val="heading 6"/>
+    <w:basedOn w:val="Normal"/>
+    <w:next w:val="Normal"/>
+    <w:link w:val="Heading6Char"/>
+    <w:uiPriority w:val="9"/>
+    <w:semiHidden/>
+    <w:unhideWhenUsed/>
+    <w:qFormat/>
+    <w:rsid w:val="00E17248"/>
+    <w:pPr>
+      <w:pBdr>
+        <w:bottom w:val="single" w:sz="4" w:space="2" w:color="E5B8B7" w:themeColor="accent2" w:themeTint="66"/>
+      </w:pBdr>
+      <w:spacing w:before="200" w:after="100" w:line="240" w:lineRule="auto"/>
+      <w:contextualSpacing/>
+      <w:outlineLvl w:val="5"/>
+    </w:pPr>
+    <w:rPr>
+      <w:rFonts w:asciiTheme="majorHAnsi" w:eastAsiaTheme="majorEastAsia" w:hAnsiTheme="majorHAnsi" w:cstheme="majorBidi"/>
+      <w:color w:val="943634" w:themeColor="accent2" w:themeShade="BF"/>
+      <w:sz w:val="22"/>
+      <w:szCs w:val="22"/>
+    </w:rPr>
+  </w:style>
+  <w:style w:type="paragraph" w:styleId="Heading7">
+    <w:name w:val="heading 7"/>
+    <w:basedOn w:val="Normal"/>
+    <w:next w:val="Normal"/>
+    <w:link w:val="Heading7Char"/>
+    <w:uiPriority w:val="9"/>
+    <w:semiHidden/>
+    <w:unhideWhenUsed/>
+    <w:qFormat/>
+    <w:rsid w:val="00E17248"/>
+    <w:pPr>
+      <w:pBdr>
+        <w:bottom w:val="dotted" w:sz="4" w:space="2" w:color="D99594" w:themeColor="accent2" w:themeTint="99"/>
+      </w:pBdr>
+      <w:spacing w:before="200" w:after="100" w:line="240" w:lineRule="auto"/>
+      <w:contextualSpacing/>
+      <w:outlineLvl w:val="6"/>
+    </w:pPr>
+    <w:rPr>
+      <w:rFonts w:asciiTheme="majorHAnsi" w:eastAsiaTheme="majorEastAsia" w:hAnsiTheme="majorHAnsi" w:cstheme="majorBidi"/>
+      <w:color w:val="943634" w:themeColor="accent2" w:themeShade="BF"/>
+      <w:sz w:val="22"/>
+      <w:szCs w:val="22"/>
+    </w:rPr>
+  </w:style>
+  <w:style w:type="paragraph" w:styleId="Heading8">
+    <w:name w:val="heading 8"/>
+    <w:basedOn w:val="Normal"/>
+    <w:next w:val="Normal"/>
+    <w:link w:val="Heading8Char"/>
+    <w:uiPriority w:val="9"/>
+    <w:semiHidden/>
+    <w:unhideWhenUsed/>
+    <w:qFormat/>
+    <w:rsid w:val="00E17248"/>
+    <w:pPr>
+      <w:spacing w:before="200" w:after="100" w:line="240" w:lineRule="auto"/>
+      <w:contextualSpacing/>
+      <w:outlineLvl w:val="7"/>
+    </w:pPr>
+    <w:rPr>
+      <w:rFonts w:asciiTheme="majorHAnsi" w:eastAsiaTheme="majorEastAsia" w:hAnsiTheme="majorHAnsi" w:cstheme="majorBidi"/>
+      <w:color w:val="C0504D" w:themeColor="accent2"/>
+      <w:sz w:val="22"/>
+      <w:szCs w:val="22"/>
+    </w:rPr>
+  </w:style>
+  <w:style w:type="paragraph" w:styleId="Heading9">
+    <w:name w:val="heading 9"/>
+    <w:basedOn w:val="Normal"/>
+    <w:next w:val="Normal"/>
+    <w:link w:val="Heading9Char"/>
+    <w:uiPriority w:val="9"/>
+    <w:semiHidden/>
+    <w:unhideWhenUsed/>
+    <w:qFormat/>
+    <w:rsid w:val="00E17248"/>
+    <w:pPr>
+      <w:spacing w:before="200" w:after="100" w:line="240" w:lineRule="auto"/>
+      <w:contextualSpacing/>
+      <w:outlineLvl w:val="8"/>
+    </w:pPr>
+    <w:rPr>
+      <w:rFonts w:asciiTheme="majorHAnsi" w:eastAsiaTheme="majorEastAsia" w:hAnsiTheme="majorHAnsi" w:cstheme="majorBidi"/>
+      <w:color w:val="C0504D" w:themeColor="accent2"/>
+    </w:rPr>
   </w:style>
   <w:style w:type="character" w:default="1" w:styleId="DefaultParagraphFont">
     <w:name w:val="Default Paragraph Font"/>
@@ -2437,10 +3518,497 @@
     <w:basedOn w:val="Normal"/>
     <w:uiPriority w:val="34"/>
     <w:qFormat/>
-    <w:rsid w:val="00017D7A"/>
+    <w:rsid w:val="00E17248"/>
     <w:pPr>
       <w:ind w:left="720"/>
       <w:contextualSpacing/>
+    </w:pPr>
+  </w:style>
+  <w:style w:type="paragraph" w:styleId="Header">
+    <w:name w:val="header"/>
+    <w:basedOn w:val="Normal"/>
+    <w:link w:val="HeaderChar"/>
+    <w:uiPriority w:val="99"/>
+    <w:semiHidden/>
+    <w:unhideWhenUsed/>
+    <w:rsid w:val="00C51BF0"/>
+    <w:pPr>
+      <w:tabs>
+        <w:tab w:val="center" w:pos="4680"/>
+        <w:tab w:val="right" w:pos="9360"/>
+      </w:tabs>
+      <w:spacing w:after="0" w:line="240" w:lineRule="auto"/>
+    </w:pPr>
+  </w:style>
+  <w:style w:type="character" w:customStyle="1" w:styleId="HeaderChar">
+    <w:name w:val="Header Char"/>
+    <w:basedOn w:val="DefaultParagraphFont"/>
+    <w:link w:val="Header"/>
+    <w:uiPriority w:val="99"/>
+    <w:semiHidden/>
+    <w:rsid w:val="00C51BF0"/>
+  </w:style>
+  <w:style w:type="paragraph" w:styleId="Footer">
+    <w:name w:val="footer"/>
+    <w:basedOn w:val="Normal"/>
+    <w:link w:val="FooterChar"/>
+    <w:uiPriority w:val="99"/>
+    <w:semiHidden/>
+    <w:unhideWhenUsed/>
+    <w:rsid w:val="00C51BF0"/>
+    <w:pPr>
+      <w:tabs>
+        <w:tab w:val="center" w:pos="4680"/>
+        <w:tab w:val="right" w:pos="9360"/>
+      </w:tabs>
+      <w:spacing w:after="0" w:line="240" w:lineRule="auto"/>
+    </w:pPr>
+  </w:style>
+  <w:style w:type="character" w:customStyle="1" w:styleId="FooterChar">
+    <w:name w:val="Footer Char"/>
+    <w:basedOn w:val="DefaultParagraphFont"/>
+    <w:link w:val="Footer"/>
+    <w:uiPriority w:val="99"/>
+    <w:semiHidden/>
+    <w:rsid w:val="00C51BF0"/>
+  </w:style>
+  <w:style w:type="paragraph" w:styleId="NormalWeb">
+    <w:name w:val="Normal (Web)"/>
+    <w:basedOn w:val="Normal"/>
+    <w:uiPriority w:val="99"/>
+    <w:unhideWhenUsed/>
+    <w:rsid w:val="007D2A9E"/>
+    <w:pPr>
+      <w:spacing w:before="100" w:beforeAutospacing="1" w:after="100" w:afterAutospacing="1" w:line="240" w:lineRule="auto"/>
+    </w:pPr>
+    <w:rPr>
+      <w:rFonts w:ascii="Times New Roman" w:eastAsia="Times New Roman" w:hAnsi="Times New Roman" w:cs="Times New Roman"/>
+      <w:sz w:val="24"/>
+      <w:szCs w:val="24"/>
+    </w:rPr>
+  </w:style>
+  <w:style w:type="character" w:customStyle="1" w:styleId="Heading1Char">
+    <w:name w:val="Heading 1 Char"/>
+    <w:basedOn w:val="DefaultParagraphFont"/>
+    <w:link w:val="Heading1"/>
+    <w:uiPriority w:val="9"/>
+    <w:rsid w:val="00E17248"/>
+    <w:rPr>
+      <w:rFonts w:asciiTheme="majorHAnsi" w:eastAsiaTheme="majorEastAsia" w:hAnsiTheme="majorHAnsi" w:cstheme="majorBidi"/>
+      <w:b/>
+      <w:bCs/>
+      <w:i/>
+      <w:iCs/>
+      <w:color w:val="622423" w:themeColor="accent2" w:themeShade="7F"/>
+      <w:shd w:val="clear" w:color="auto" w:fill="F2DBDB" w:themeFill="accent2" w:themeFillTint="33"/>
+    </w:rPr>
+  </w:style>
+  <w:style w:type="character" w:customStyle="1" w:styleId="Heading2Char">
+    <w:name w:val="Heading 2 Char"/>
+    <w:basedOn w:val="DefaultParagraphFont"/>
+    <w:link w:val="Heading2"/>
+    <w:uiPriority w:val="9"/>
+    <w:rsid w:val="00E17248"/>
+    <w:rPr>
+      <w:rFonts w:asciiTheme="majorHAnsi" w:eastAsiaTheme="majorEastAsia" w:hAnsiTheme="majorHAnsi" w:cstheme="majorBidi"/>
+      <w:b/>
+      <w:bCs/>
+      <w:i/>
+      <w:iCs/>
+      <w:color w:val="943634" w:themeColor="accent2" w:themeShade="BF"/>
+    </w:rPr>
+  </w:style>
+  <w:style w:type="character" w:customStyle="1" w:styleId="Heading3Char">
+    <w:name w:val="Heading 3 Char"/>
+    <w:basedOn w:val="DefaultParagraphFont"/>
+    <w:link w:val="Heading3"/>
+    <w:uiPriority w:val="9"/>
+    <w:semiHidden/>
+    <w:rsid w:val="00E17248"/>
+    <w:rPr>
+      <w:rFonts w:asciiTheme="majorHAnsi" w:eastAsiaTheme="majorEastAsia" w:hAnsiTheme="majorHAnsi" w:cstheme="majorBidi"/>
+      <w:b/>
+      <w:bCs/>
+      <w:i/>
+      <w:iCs/>
+      <w:color w:val="943634" w:themeColor="accent2" w:themeShade="BF"/>
+    </w:rPr>
+  </w:style>
+  <w:style w:type="character" w:customStyle="1" w:styleId="Heading4Char">
+    <w:name w:val="Heading 4 Char"/>
+    <w:basedOn w:val="DefaultParagraphFont"/>
+    <w:link w:val="Heading4"/>
+    <w:uiPriority w:val="9"/>
+    <w:semiHidden/>
+    <w:rsid w:val="00E17248"/>
+    <w:rPr>
+      <w:rFonts w:asciiTheme="majorHAnsi" w:eastAsiaTheme="majorEastAsia" w:hAnsiTheme="majorHAnsi" w:cstheme="majorBidi"/>
+      <w:b/>
+      <w:bCs/>
+      <w:i/>
+      <w:iCs/>
+      <w:color w:val="943634" w:themeColor="accent2" w:themeShade="BF"/>
+    </w:rPr>
+  </w:style>
+  <w:style w:type="character" w:customStyle="1" w:styleId="Heading5Char">
+    <w:name w:val="Heading 5 Char"/>
+    <w:basedOn w:val="DefaultParagraphFont"/>
+    <w:link w:val="Heading5"/>
+    <w:uiPriority w:val="9"/>
+    <w:semiHidden/>
+    <w:rsid w:val="00E17248"/>
+    <w:rPr>
+      <w:rFonts w:asciiTheme="majorHAnsi" w:eastAsiaTheme="majorEastAsia" w:hAnsiTheme="majorHAnsi" w:cstheme="majorBidi"/>
+      <w:b/>
+      <w:bCs/>
+      <w:i/>
+      <w:iCs/>
+      <w:color w:val="943634" w:themeColor="accent2" w:themeShade="BF"/>
+    </w:rPr>
+  </w:style>
+  <w:style w:type="character" w:customStyle="1" w:styleId="Heading6Char">
+    <w:name w:val="Heading 6 Char"/>
+    <w:basedOn w:val="DefaultParagraphFont"/>
+    <w:link w:val="Heading6"/>
+    <w:uiPriority w:val="9"/>
+    <w:semiHidden/>
+    <w:rsid w:val="00E17248"/>
+    <w:rPr>
+      <w:rFonts w:asciiTheme="majorHAnsi" w:eastAsiaTheme="majorEastAsia" w:hAnsiTheme="majorHAnsi" w:cstheme="majorBidi"/>
+      <w:i/>
+      <w:iCs/>
+      <w:color w:val="943634" w:themeColor="accent2" w:themeShade="BF"/>
+    </w:rPr>
+  </w:style>
+  <w:style w:type="character" w:customStyle="1" w:styleId="Heading7Char">
+    <w:name w:val="Heading 7 Char"/>
+    <w:basedOn w:val="DefaultParagraphFont"/>
+    <w:link w:val="Heading7"/>
+    <w:uiPriority w:val="9"/>
+    <w:semiHidden/>
+    <w:rsid w:val="00E17248"/>
+    <w:rPr>
+      <w:rFonts w:asciiTheme="majorHAnsi" w:eastAsiaTheme="majorEastAsia" w:hAnsiTheme="majorHAnsi" w:cstheme="majorBidi"/>
+      <w:i/>
+      <w:iCs/>
+      <w:color w:val="943634" w:themeColor="accent2" w:themeShade="BF"/>
+    </w:rPr>
+  </w:style>
+  <w:style w:type="character" w:customStyle="1" w:styleId="Heading8Char">
+    <w:name w:val="Heading 8 Char"/>
+    <w:basedOn w:val="DefaultParagraphFont"/>
+    <w:link w:val="Heading8"/>
+    <w:uiPriority w:val="9"/>
+    <w:semiHidden/>
+    <w:rsid w:val="00E17248"/>
+    <w:rPr>
+      <w:rFonts w:asciiTheme="majorHAnsi" w:eastAsiaTheme="majorEastAsia" w:hAnsiTheme="majorHAnsi" w:cstheme="majorBidi"/>
+      <w:i/>
+      <w:iCs/>
+      <w:color w:val="C0504D" w:themeColor="accent2"/>
+    </w:rPr>
+  </w:style>
+  <w:style w:type="character" w:customStyle="1" w:styleId="Heading9Char">
+    <w:name w:val="Heading 9 Char"/>
+    <w:basedOn w:val="DefaultParagraphFont"/>
+    <w:link w:val="Heading9"/>
+    <w:uiPriority w:val="9"/>
+    <w:semiHidden/>
+    <w:rsid w:val="00E17248"/>
+    <w:rPr>
+      <w:rFonts w:asciiTheme="majorHAnsi" w:eastAsiaTheme="majorEastAsia" w:hAnsiTheme="majorHAnsi" w:cstheme="majorBidi"/>
+      <w:i/>
+      <w:iCs/>
+      <w:color w:val="C0504D" w:themeColor="accent2"/>
+      <w:sz w:val="20"/>
+      <w:szCs w:val="20"/>
+    </w:rPr>
+  </w:style>
+  <w:style w:type="paragraph" w:styleId="Caption">
+    <w:name w:val="caption"/>
+    <w:basedOn w:val="Normal"/>
+    <w:next w:val="Normal"/>
+    <w:uiPriority w:val="35"/>
+    <w:semiHidden/>
+    <w:unhideWhenUsed/>
+    <w:qFormat/>
+    <w:rsid w:val="00E17248"/>
+    <w:rPr>
+      <w:b/>
+      <w:bCs/>
+      <w:color w:val="943634" w:themeColor="accent2" w:themeShade="BF"/>
+      <w:sz w:val="18"/>
+      <w:szCs w:val="18"/>
+    </w:rPr>
+  </w:style>
+  <w:style w:type="paragraph" w:styleId="Title">
+    <w:name w:val="Title"/>
+    <w:basedOn w:val="Normal"/>
+    <w:next w:val="Normal"/>
+    <w:link w:val="TitleChar"/>
+    <w:uiPriority w:val="10"/>
+    <w:qFormat/>
+    <w:rsid w:val="00E17248"/>
+    <w:pPr>
+      <w:pBdr>
+        <w:top w:val="single" w:sz="48" w:space="0" w:color="C0504D" w:themeColor="accent2"/>
+        <w:bottom w:val="single" w:sz="48" w:space="0" w:color="C0504D" w:themeColor="accent2"/>
+      </w:pBdr>
+      <w:shd w:val="clear" w:color="auto" w:fill="C0504D" w:themeFill="accent2"/>
+      <w:spacing w:after="0" w:line="240" w:lineRule="auto"/>
+      <w:jc w:val="center"/>
+    </w:pPr>
+    <w:rPr>
+      <w:rFonts w:asciiTheme="majorHAnsi" w:eastAsiaTheme="majorEastAsia" w:hAnsiTheme="majorHAnsi" w:cstheme="majorBidi"/>
+      <w:color w:val="FFFFFF" w:themeColor="background1"/>
+      <w:spacing w:val="10"/>
+      <w:sz w:val="48"/>
+      <w:szCs w:val="48"/>
+    </w:rPr>
+  </w:style>
+  <w:style w:type="character" w:customStyle="1" w:styleId="TitleChar">
+    <w:name w:val="Title Char"/>
+    <w:basedOn w:val="DefaultParagraphFont"/>
+    <w:link w:val="Title"/>
+    <w:uiPriority w:val="10"/>
+    <w:rsid w:val="00E17248"/>
+    <w:rPr>
+      <w:rFonts w:asciiTheme="majorHAnsi" w:eastAsiaTheme="majorEastAsia" w:hAnsiTheme="majorHAnsi" w:cstheme="majorBidi"/>
+      <w:i/>
+      <w:iCs/>
+      <w:color w:val="FFFFFF" w:themeColor="background1"/>
+      <w:spacing w:val="10"/>
+      <w:sz w:val="48"/>
+      <w:szCs w:val="48"/>
+      <w:shd w:val="clear" w:color="auto" w:fill="C0504D" w:themeFill="accent2"/>
+    </w:rPr>
+  </w:style>
+  <w:style w:type="paragraph" w:styleId="Subtitle">
+    <w:name w:val="Subtitle"/>
+    <w:basedOn w:val="Normal"/>
+    <w:next w:val="Normal"/>
+    <w:link w:val="SubtitleChar"/>
+    <w:uiPriority w:val="11"/>
+    <w:qFormat/>
+    <w:rsid w:val="00E17248"/>
+    <w:pPr>
+      <w:pBdr>
+        <w:bottom w:val="dotted" w:sz="8" w:space="10" w:color="C0504D" w:themeColor="accent2"/>
+      </w:pBdr>
+      <w:spacing w:before="200" w:after="900" w:line="240" w:lineRule="auto"/>
+      <w:jc w:val="center"/>
+    </w:pPr>
+    <w:rPr>
+      <w:rFonts w:asciiTheme="majorHAnsi" w:eastAsiaTheme="majorEastAsia" w:hAnsiTheme="majorHAnsi" w:cstheme="majorBidi"/>
+      <w:color w:val="622423" w:themeColor="accent2" w:themeShade="7F"/>
+      <w:sz w:val="24"/>
+      <w:szCs w:val="24"/>
+    </w:rPr>
+  </w:style>
+  <w:style w:type="character" w:customStyle="1" w:styleId="SubtitleChar">
+    <w:name w:val="Subtitle Char"/>
+    <w:basedOn w:val="DefaultParagraphFont"/>
+    <w:link w:val="Subtitle"/>
+    <w:uiPriority w:val="11"/>
+    <w:rsid w:val="00E17248"/>
+    <w:rPr>
+      <w:rFonts w:asciiTheme="majorHAnsi" w:eastAsiaTheme="majorEastAsia" w:hAnsiTheme="majorHAnsi" w:cstheme="majorBidi"/>
+      <w:i/>
+      <w:iCs/>
+      <w:color w:val="622423" w:themeColor="accent2" w:themeShade="7F"/>
+      <w:sz w:val="24"/>
+      <w:szCs w:val="24"/>
+    </w:rPr>
+  </w:style>
+  <w:style w:type="character" w:styleId="Strong">
+    <w:name w:val="Strong"/>
+    <w:uiPriority w:val="22"/>
+    <w:qFormat/>
+    <w:rsid w:val="00E17248"/>
+    <w:rPr>
+      <w:b/>
+      <w:bCs/>
+      <w:spacing w:val="0"/>
+    </w:rPr>
+  </w:style>
+  <w:style w:type="character" w:styleId="Emphasis">
+    <w:name w:val="Emphasis"/>
+    <w:uiPriority w:val="20"/>
+    <w:qFormat/>
+    <w:rsid w:val="00E17248"/>
+    <w:rPr>
+      <w:rFonts w:asciiTheme="majorHAnsi" w:eastAsiaTheme="majorEastAsia" w:hAnsiTheme="majorHAnsi" w:cstheme="majorBidi"/>
+      <w:b/>
+      <w:bCs/>
+      <w:i/>
+      <w:iCs/>
+      <w:color w:val="C0504D" w:themeColor="accent2"/>
+      <w:bdr w:val="single" w:sz="18" w:space="0" w:color="F2DBDB" w:themeColor="accent2" w:themeTint="33"/>
+      <w:shd w:val="clear" w:color="auto" w:fill="F2DBDB" w:themeFill="accent2" w:themeFillTint="33"/>
+    </w:rPr>
+  </w:style>
+  <w:style w:type="paragraph" w:styleId="NoSpacing">
+    <w:name w:val="No Spacing"/>
+    <w:basedOn w:val="Normal"/>
+    <w:uiPriority w:val="1"/>
+    <w:qFormat/>
+    <w:rsid w:val="00E17248"/>
+    <w:pPr>
+      <w:spacing w:after="0" w:line="240" w:lineRule="auto"/>
+    </w:pPr>
+  </w:style>
+  <w:style w:type="paragraph" w:styleId="Quote">
+    <w:name w:val="Quote"/>
+    <w:basedOn w:val="Normal"/>
+    <w:next w:val="Normal"/>
+    <w:link w:val="QuoteChar"/>
+    <w:uiPriority w:val="29"/>
+    <w:qFormat/>
+    <w:rsid w:val="00E17248"/>
+    <w:rPr>
+      <w:i w:val="0"/>
+      <w:iCs w:val="0"/>
+      <w:color w:val="943634" w:themeColor="accent2" w:themeShade="BF"/>
+    </w:rPr>
+  </w:style>
+  <w:style w:type="character" w:customStyle="1" w:styleId="QuoteChar">
+    <w:name w:val="Quote Char"/>
+    <w:basedOn w:val="DefaultParagraphFont"/>
+    <w:link w:val="Quote"/>
+    <w:uiPriority w:val="29"/>
+    <w:rsid w:val="00E17248"/>
+    <w:rPr>
+      <w:color w:val="943634" w:themeColor="accent2" w:themeShade="BF"/>
+      <w:sz w:val="20"/>
+      <w:szCs w:val="20"/>
+    </w:rPr>
+  </w:style>
+  <w:style w:type="paragraph" w:styleId="IntenseQuote">
+    <w:name w:val="Intense Quote"/>
+    <w:basedOn w:val="Normal"/>
+    <w:next w:val="Normal"/>
+    <w:link w:val="IntenseQuoteChar"/>
+    <w:uiPriority w:val="30"/>
+    <w:qFormat/>
+    <w:rsid w:val="00E17248"/>
+    <w:pPr>
+      <w:pBdr>
+        <w:top w:val="dotted" w:sz="8" w:space="10" w:color="C0504D" w:themeColor="accent2"/>
+        <w:bottom w:val="dotted" w:sz="8" w:space="10" w:color="C0504D" w:themeColor="accent2"/>
+      </w:pBdr>
+      <w:spacing w:line="300" w:lineRule="auto"/>
+      <w:ind w:left="2160" w:right="2160"/>
+      <w:jc w:val="center"/>
+    </w:pPr>
+    <w:rPr>
+      <w:rFonts w:asciiTheme="majorHAnsi" w:eastAsiaTheme="majorEastAsia" w:hAnsiTheme="majorHAnsi" w:cstheme="majorBidi"/>
+      <w:b/>
+      <w:bCs/>
+      <w:color w:val="C0504D" w:themeColor="accent2"/>
+    </w:rPr>
+  </w:style>
+  <w:style w:type="character" w:customStyle="1" w:styleId="IntenseQuoteChar">
+    <w:name w:val="Intense Quote Char"/>
+    <w:basedOn w:val="DefaultParagraphFont"/>
+    <w:link w:val="IntenseQuote"/>
+    <w:uiPriority w:val="30"/>
+    <w:rsid w:val="00E17248"/>
+    <w:rPr>
+      <w:rFonts w:asciiTheme="majorHAnsi" w:eastAsiaTheme="majorEastAsia" w:hAnsiTheme="majorHAnsi" w:cstheme="majorBidi"/>
+      <w:b/>
+      <w:bCs/>
+      <w:i/>
+      <w:iCs/>
+      <w:color w:val="C0504D" w:themeColor="accent2"/>
+      <w:sz w:val="20"/>
+      <w:szCs w:val="20"/>
+    </w:rPr>
+  </w:style>
+  <w:style w:type="character" w:styleId="SubtleEmphasis">
+    <w:name w:val="Subtle Emphasis"/>
+    <w:uiPriority w:val="19"/>
+    <w:qFormat/>
+    <w:rsid w:val="00E17248"/>
+    <w:rPr>
+      <w:rFonts w:asciiTheme="majorHAnsi" w:eastAsiaTheme="majorEastAsia" w:hAnsiTheme="majorHAnsi" w:cstheme="majorBidi"/>
+      <w:i/>
+      <w:iCs/>
+      <w:color w:val="C0504D" w:themeColor="accent2"/>
+    </w:rPr>
+  </w:style>
+  <w:style w:type="character" w:styleId="IntenseEmphasis">
+    <w:name w:val="Intense Emphasis"/>
+    <w:uiPriority w:val="21"/>
+    <w:qFormat/>
+    <w:rsid w:val="00E17248"/>
+    <w:rPr>
+      <w:rFonts w:asciiTheme="majorHAnsi" w:eastAsiaTheme="majorEastAsia" w:hAnsiTheme="majorHAnsi" w:cstheme="majorBidi"/>
+      <w:b/>
+      <w:bCs/>
+      <w:i/>
+      <w:iCs/>
+      <w:dstrike w:val="0"/>
+      <w:color w:val="FFFFFF" w:themeColor="background1"/>
+      <w:bdr w:val="single" w:sz="18" w:space="0" w:color="C0504D" w:themeColor="accent2"/>
+      <w:shd w:val="clear" w:color="auto" w:fill="C0504D" w:themeFill="accent2"/>
+      <w:vertAlign w:val="baseline"/>
+    </w:rPr>
+  </w:style>
+  <w:style w:type="character" w:styleId="SubtleReference">
+    <w:name w:val="Subtle Reference"/>
+    <w:uiPriority w:val="31"/>
+    <w:qFormat/>
+    <w:rsid w:val="00E17248"/>
+    <w:rPr>
+      <w:i/>
+      <w:iCs/>
+      <w:smallCaps/>
+      <w:color w:val="C0504D" w:themeColor="accent2"/>
+      <w:u w:color="C0504D" w:themeColor="accent2"/>
+    </w:rPr>
+  </w:style>
+  <w:style w:type="character" w:styleId="IntenseReference">
+    <w:name w:val="Intense Reference"/>
+    <w:uiPriority w:val="32"/>
+    <w:qFormat/>
+    <w:rsid w:val="00E17248"/>
+    <w:rPr>
+      <w:b/>
+      <w:bCs/>
+      <w:i/>
+      <w:iCs/>
+      <w:smallCaps/>
+      <w:color w:val="C0504D" w:themeColor="accent2"/>
+      <w:u w:color="C0504D" w:themeColor="accent2"/>
+    </w:rPr>
+  </w:style>
+  <w:style w:type="character" w:styleId="BookTitle">
+    <w:name w:val="Book Title"/>
+    <w:uiPriority w:val="33"/>
+    <w:qFormat/>
+    <w:rsid w:val="00E17248"/>
+    <w:rPr>
+      <w:rFonts w:asciiTheme="majorHAnsi" w:eastAsiaTheme="majorEastAsia" w:hAnsiTheme="majorHAnsi" w:cstheme="majorBidi"/>
+      <w:b/>
+      <w:bCs/>
+      <w:i/>
+      <w:iCs/>
+      <w:smallCaps/>
+      <w:color w:val="943634" w:themeColor="accent2" w:themeShade="BF"/>
+      <w:u w:val="single"/>
+    </w:rPr>
+  </w:style>
+  <w:style w:type="paragraph" w:styleId="TOCHeading">
+    <w:name w:val="TOC Heading"/>
+    <w:basedOn w:val="Heading1"/>
+    <w:next w:val="Normal"/>
+    <w:uiPriority w:val="39"/>
+    <w:semiHidden/>
+    <w:unhideWhenUsed/>
+    <w:qFormat/>
+    <w:rsid w:val="00E17248"/>
+    <w:pPr>
+      <w:outlineLvl w:val="9"/>
     </w:pPr>
   </w:style>
 </w:styles>

</xml_diff>